<commit_message>
Algorithms are explained in report
</commit_message>
<xml_diff>
--- a/Seyit Yiğit SIZLAYAN_EE586_THE_Report.docx
+++ b/Seyit Yiğit SIZLAYAN_EE586_THE_Report.docx
@@ -914,16 +914,11 @@
         <w:t xml:space="preserve">Memorizing </w:t>
       </w:r>
       <w:r>
-        <w:t>Breadth First Search (</w:t>
-      </w:r>
-      <w:proofErr w:type="spellStart"/>
-      <w:r>
-        <w:t>BFS</w:t>
+        <w:t>Breadth First Search (BFS</w:t>
       </w:r>
       <w:r>
         <w:t>_withMemory</w:t>
       </w:r>
-      <w:proofErr w:type="spellEnd"/>
       <w:r>
         <w:t>)</w:t>
       </w:r>
@@ -937,15 +932,7 @@
         </w:numPr>
       </w:pPr>
       <w:r>
-        <w:t>Memorizing, Depth Limited DFS (</w:t>
-      </w:r>
-      <w:proofErr w:type="spellStart"/>
-      <w:r>
-        <w:t>DFS_limitedDepth</w:t>
-      </w:r>
-      <w:proofErr w:type="spellEnd"/>
-      <w:r>
-        <w:t>)</w:t>
+        <w:t>Memorizing, Depth Limited DFS (DFS_limitedDepth)</w:t>
       </w:r>
     </w:p>
     <w:p>
@@ -978,13 +965,8 @@
         <w:sym w:font="Wingdings" w:char="F0E0"/>
       </w:r>
       <w:r>
-        <w:t xml:space="preserve"> </w:t>
-      </w:r>
-      <w:proofErr w:type="spellStart"/>
-      <w:r>
-        <w:t>NodeClass</w:t>
-      </w:r>
-      <w:proofErr w:type="spellEnd"/>
+        <w:t xml:space="preserve"> NodeClass</w:t>
+      </w:r>
     </w:p>
     <w:p>
       <w:r>
@@ -1151,15 +1133,7 @@
     </w:p>
     <w:p>
       <w:r>
-        <w:t xml:space="preserve">This row is stored as a </w:t>
-      </w:r>
-      <w:proofErr w:type="spellStart"/>
-      <w:r>
-        <w:t>NodeClass</w:t>
-      </w:r>
-      <w:proofErr w:type="spellEnd"/>
-      <w:r>
-        <w:t>, which is user defined class, in Matlab. It has properties of:</w:t>
+        <w:t>This row is stored as a NodeClass, which is user defined class, in Matlab. It has properties of:</w:t>
       </w:r>
     </w:p>
     <w:p>
@@ -1170,13 +1144,8 @@
           <w:numId w:val="2"/>
         </w:numPr>
       </w:pPr>
-      <w:proofErr w:type="spellStart"/>
-      <w:r>
-        <w:t>BackPointer</w:t>
-      </w:r>
-      <w:proofErr w:type="spellEnd"/>
-      <w:r>
-        <w:t xml:space="preserve">  </w:t>
+      <w:r>
+        <w:t xml:space="preserve">BackPointer  </w:t>
       </w:r>
       <w:r>
         <w:sym w:font="Wingdings" w:char="F0E0"/>
@@ -1244,13 +1213,8 @@
           <w:numId w:val="2"/>
         </w:numPr>
       </w:pPr>
-      <w:proofErr w:type="spellStart"/>
-      <w:r>
-        <w:t>HeuristicScore</w:t>
-      </w:r>
-      <w:proofErr w:type="spellEnd"/>
-      <w:r>
-        <w:t xml:space="preserve">  </w:t>
+      <w:r>
+        <w:t xml:space="preserve">HeuristicScore  </w:t>
       </w:r>
       <w:r>
         <w:sym w:font="Wingdings" w:char="F0E0"/>
@@ -1285,13 +1249,8 @@
         <w:sym w:font="Wingdings" w:char="F0E0"/>
       </w:r>
       <w:r>
-        <w:t xml:space="preserve"> Takes a vector and turns it to </w:t>
-      </w:r>
-      <w:proofErr w:type="spellStart"/>
-      <w:r>
-        <w:t>NodeClass</w:t>
-      </w:r>
-      <w:proofErr w:type="spellEnd"/>
+        <w:t xml:space="preserve"> Takes a vector and turns it to NodeClass</w:t>
+      </w:r>
     </w:p>
     <w:p>
       <w:pPr>
@@ -1301,11 +1260,9 @@
           <w:numId w:val="5"/>
         </w:numPr>
       </w:pPr>
-      <w:proofErr w:type="spellStart"/>
       <w:r>
         <w:t>successor_withoutHeuristic</w:t>
       </w:r>
-      <w:proofErr w:type="spellEnd"/>
       <w:r>
         <w:t xml:space="preserve"> </w:t>
       </w:r>
@@ -1319,15 +1276,7 @@
         <w:t>Takes the current state and returns successors list</w:t>
       </w:r>
       <w:r>
-        <w:t xml:space="preserve"> as </w:t>
-      </w:r>
-      <w:proofErr w:type="spellStart"/>
-      <w:r>
-        <w:t>NodeClass</w:t>
-      </w:r>
-      <w:proofErr w:type="spellEnd"/>
-      <w:r>
-        <w:t>, heuristic is not calculated</w:t>
+        <w:t xml:space="preserve"> as NodeClass, heuristic is not calculated</w:t>
       </w:r>
     </w:p>
     <w:p>
@@ -1338,11 +1287,9 @@
           <w:numId w:val="5"/>
         </w:numPr>
       </w:pPr>
-      <w:proofErr w:type="spellStart"/>
       <w:r>
         <w:t>successor_withHeuristic</w:t>
       </w:r>
-      <w:proofErr w:type="spellEnd"/>
       <w:r>
         <w:t xml:space="preserve"> </w:t>
       </w:r>
@@ -1373,11 +1320,9 @@
           <w:numId w:val="5"/>
         </w:numPr>
       </w:pPr>
-      <w:proofErr w:type="spellStart"/>
       <w:r>
         <w:t>heuristicMisplaced</w:t>
       </w:r>
-      <w:proofErr w:type="spellEnd"/>
       <w:r>
         <w:t xml:space="preserve"> </w:t>
       </w:r>
@@ -1396,11 +1341,9 @@
           <w:numId w:val="5"/>
         </w:numPr>
       </w:pPr>
-      <w:proofErr w:type="spellStart"/>
       <w:r>
         <w:t>manhattanDistance</w:t>
       </w:r>
-      <w:proofErr w:type="spellEnd"/>
       <w:r>
         <w:t xml:space="preserve"> </w:t>
       </w:r>
@@ -1426,14 +1369,12 @@
       <w:r>
         <w:t xml:space="preserve">, </w:t>
       </w:r>
-      <w:proofErr w:type="spellStart"/>
       <w:r>
         <w:t>DFS</w:t>
       </w:r>
       <w:r>
         <w:t>_limitedDepth</w:t>
       </w:r>
-      <w:proofErr w:type="spellEnd"/>
       <w:r>
         <w:t xml:space="preserve"> and IDDFS implementation. It is simple</w:t>
       </w:r>
@@ -1460,21 +1401,8 @@
       <w:r>
         <w:t xml:space="preserve">It was required for </w:t>
       </w:r>
-      <w:proofErr w:type="spellStart"/>
-      <w:r>
-        <w:t>BFS_withMemory</w:t>
-      </w:r>
-      <w:proofErr w:type="spellEnd"/>
-      <w:r>
-        <w:t xml:space="preserve"> and </w:t>
-      </w:r>
-      <w:proofErr w:type="spellStart"/>
-      <w:r>
-        <w:t>BFS_withOutMemory</w:t>
-      </w:r>
-      <w:proofErr w:type="spellEnd"/>
-      <w:r>
-        <w:t xml:space="preserve"> implementation. It is simple FIFO queue class written in Matlab. It has push and pop functions. </w:t>
+      <w:r>
+        <w:t xml:space="preserve">BFS_withMemory and BFS_withOutMemory implementation. It is simple FIFO queue class written in Matlab. It has push and pop functions. </w:t>
       </w:r>
       <w:r>
         <w:t>Stores the values in an array given type of array.</w:t>
@@ -1500,7 +1428,6 @@
       <w:r>
         <w:t>“</w:t>
       </w:r>
-      <w:proofErr w:type="spellStart"/>
       <w:r>
         <w:t>globals.</w:t>
       </w:r>
@@ -1508,7 +1435,6 @@
       <w:r>
         <w:t>m</w:t>
       </w:r>
-      <w:proofErr w:type="spellEnd"/>
       <w:r>
         <w:t>”</w:t>
       </w:r>
@@ -1591,19 +1517,11 @@
       <w:r>
         <w:t xml:space="preserve">Puzzle size by changing </w:t>
       </w:r>
-      <w:proofErr w:type="spellStart"/>
       <w:r>
         <w:rPr>
           <w:color w:val="FF0000"/>
         </w:rPr>
-        <w:t>PuzzleSize</w:t>
-      </w:r>
-      <w:proofErr w:type="spellEnd"/>
-      <w:r>
-        <w:rPr>
-          <w:color w:val="FF0000"/>
-        </w:rPr>
-        <w:t xml:space="preserve"> </w:t>
+        <w:t xml:space="preserve">PuzzleSize </w:t>
       </w:r>
       <w:r>
         <w:t>variable</w:t>
@@ -1620,19 +1538,11 @@
       <w:r>
         <w:t xml:space="preserve">Algorithm by changing </w:t>
       </w:r>
-      <w:proofErr w:type="spellStart"/>
       <w:r>
         <w:rPr>
           <w:color w:val="FF0000"/>
         </w:rPr>
-        <w:t>SearchAlgorithm</w:t>
-      </w:r>
-      <w:proofErr w:type="spellEnd"/>
-      <w:r>
-        <w:rPr>
-          <w:color w:val="FF0000"/>
-        </w:rPr>
-        <w:t xml:space="preserve"> </w:t>
+        <w:t xml:space="preserve">SearchAlgorithm </w:t>
       </w:r>
       <w:r>
         <w:t>variable</w:t>
@@ -1658,11 +1568,9 @@
           <w:numId w:val="7"/>
         </w:numPr>
       </w:pPr>
-      <w:proofErr w:type="spellStart"/>
       <w:r>
         <w:t>BFS_withMemory</w:t>
       </w:r>
-      <w:proofErr w:type="spellEnd"/>
     </w:p>
     <w:p>
       <w:pPr>
@@ -1672,11 +1580,9 @@
           <w:numId w:val="7"/>
         </w:numPr>
       </w:pPr>
-      <w:proofErr w:type="spellStart"/>
       <w:r>
         <w:t>DFS_limitedDepth</w:t>
       </w:r>
-      <w:proofErr w:type="spellEnd"/>
     </w:p>
     <w:p>
       <w:pPr>
@@ -1717,99 +1623,42 @@
     </w:p>
     <w:p>
       <w:r>
+        <w:t>&gt;&gt; globals</w:t>
+      </w:r>
+    </w:p>
+    <w:p>
+      <w:r>
         <w:t xml:space="preserve">&gt;&gt; </w:t>
       </w:r>
-      <w:proofErr w:type="spellStart"/>
-      <w:r>
-        <w:t>globals</w:t>
-      </w:r>
-      <w:proofErr w:type="spellEnd"/>
+      <w:r>
+        <w:t xml:space="preserve">[ map, elapsed_time, visitedNodeNumber, </w:t>
+      </w:r>
+      <w:proofErr w:type="gramStart"/>
+      <w:r>
+        <w:t>totalNodes ]</w:t>
+      </w:r>
+      <w:proofErr w:type="gramEnd"/>
+      <w:r>
+        <w:t xml:space="preserve"> = </w:t>
+      </w:r>
+      <w:r>
+        <w:t>BFS_withoutMemory</w:t>
+      </w:r>
+      <w:r>
+        <w:t>(initial_node,heuristic);</w:t>
+      </w:r>
     </w:p>
     <w:p>
       <w:r>
         <w:t xml:space="preserve">&gt;&gt; </w:t>
       </w:r>
-      <w:r>
-        <w:t xml:space="preserve">[ map, </w:t>
-      </w:r>
-      <w:proofErr w:type="spellStart"/>
-      <w:r>
-        <w:t>elapsed_time</w:t>
-      </w:r>
-      <w:proofErr w:type="spellEnd"/>
-      <w:r>
-        <w:t xml:space="preserve">, </w:t>
-      </w:r>
-      <w:proofErr w:type="spellStart"/>
-      <w:r>
-        <w:t>visitedNodeNumber</w:t>
-      </w:r>
-      <w:proofErr w:type="spellEnd"/>
-      <w:r>
-        <w:t xml:space="preserve">, </w:t>
-      </w:r>
-      <w:proofErr w:type="spellStart"/>
       <w:proofErr w:type="gramStart"/>
       <w:r>
-        <w:t>totalNodes</w:t>
-      </w:r>
-      <w:proofErr w:type="spellEnd"/>
-      <w:r>
-        <w:t xml:space="preserve"> ]</w:t>
+        <w:t>displayMap(</w:t>
       </w:r>
       <w:proofErr w:type="gramEnd"/>
       <w:r>
-        <w:t xml:space="preserve"> = </w:t>
-      </w:r>
-      <w:proofErr w:type="spellStart"/>
-      <w:r>
-        <w:t>BFS_withoutMemory</w:t>
-      </w:r>
-      <w:proofErr w:type="spellEnd"/>
-      <w:r>
-        <w:t>(</w:t>
-      </w:r>
-      <w:proofErr w:type="spellStart"/>
-      <w:r>
-        <w:t>initial_node,heuristic</w:t>
-      </w:r>
-      <w:proofErr w:type="spellEnd"/>
-      <w:r>
-        <w:t>);</w:t>
-      </w:r>
-    </w:p>
-    <w:p>
-      <w:r>
-        <w:t xml:space="preserve">&gt;&gt; </w:t>
-      </w:r>
-      <w:proofErr w:type="spellStart"/>
-      <w:proofErr w:type="gramStart"/>
-      <w:r>
-        <w:t>displayMap</w:t>
-      </w:r>
-      <w:proofErr w:type="spellEnd"/>
-      <w:r>
-        <w:t>(</w:t>
-      </w:r>
-      <w:proofErr w:type="gramEnd"/>
-      <w:r>
-        <w:t xml:space="preserve">map, </w:t>
-      </w:r>
-      <w:proofErr w:type="spellStart"/>
-      <w:r>
-        <w:t>elapsed_time</w:t>
-      </w:r>
-      <w:proofErr w:type="spellEnd"/>
-      <w:r>
-        <w:t xml:space="preserve">, </w:t>
-      </w:r>
-      <w:proofErr w:type="spellStart"/>
-      <w:r>
-        <w:t>totalNodes</w:t>
-      </w:r>
-      <w:proofErr w:type="spellEnd"/>
-      <w:r>
-        <w:t>);</w:t>
+        <w:t>map, elapsed_time, totalNodes);</w:t>
       </w:r>
     </w:p>
     <w:p>
@@ -1819,13 +1668,8 @@
     </w:p>
     <w:p>
       <w:r>
-        <w:t xml:space="preserve">&gt;&gt; </w:t>
-      </w:r>
-      <w:proofErr w:type="spellStart"/>
-      <w:r>
-        <w:t>globals</w:t>
-      </w:r>
-      <w:proofErr w:type="spellEnd"/>
+        <w:t>&gt;&gt; globals</w:t>
+      </w:r>
     </w:p>
     <w:p>
       <w:r>
@@ -1833,32 +1677,11 @@
         <w:t xml:space="preserve">&gt;&gt; </w:t>
       </w:r>
       <w:r>
-        <w:t xml:space="preserve">[ map, </w:t>
-      </w:r>
-      <w:proofErr w:type="spellStart"/>
-      <w:r>
-        <w:t>elapsed_time</w:t>
-      </w:r>
-      <w:proofErr w:type="spellEnd"/>
-      <w:r>
-        <w:t xml:space="preserve">, </w:t>
-      </w:r>
-      <w:proofErr w:type="spellStart"/>
-      <w:r>
-        <w:t>visitedNodeNumber</w:t>
-      </w:r>
-      <w:proofErr w:type="spellEnd"/>
-      <w:r>
-        <w:t xml:space="preserve">, </w:t>
-      </w:r>
-      <w:proofErr w:type="spellStart"/>
+        <w:t xml:space="preserve">[ map, elapsed_time, visitedNodeNumber, </w:t>
+      </w:r>
       <w:proofErr w:type="gramStart"/>
       <w:r>
-        <w:t>totalNodes</w:t>
-      </w:r>
-      <w:proofErr w:type="spellEnd"/>
-      <w:r>
-        <w:t xml:space="preserve"> ]</w:t>
+        <w:t>totalNodes ]</w:t>
       </w:r>
       <w:proofErr w:type="gramEnd"/>
       <w:r>
@@ -1871,49 +1694,20 @@
         <w:t xml:space="preserve"> </w:t>
       </w:r>
       <w:r>
-        <w:t>(</w:t>
-      </w:r>
-      <w:proofErr w:type="spellStart"/>
-      <w:r>
-        <w:t>initial_node,heuristic</w:t>
-      </w:r>
-      <w:proofErr w:type="spellEnd"/>
-      <w:r>
-        <w:t>);</w:t>
+        <w:t>(initial_node,heuristic);</w:t>
       </w:r>
     </w:p>
     <w:p>
       <w:r>
         <w:t xml:space="preserve">&gt;&gt; </w:t>
       </w:r>
-      <w:proofErr w:type="spellStart"/>
       <w:proofErr w:type="gramStart"/>
       <w:r>
-        <w:t>displayMap</w:t>
-      </w:r>
-      <w:proofErr w:type="spellEnd"/>
-      <w:r>
-        <w:t>(</w:t>
+        <w:t>displayMap(</w:t>
       </w:r>
       <w:proofErr w:type="gramEnd"/>
       <w:r>
-        <w:t xml:space="preserve">map, </w:t>
-      </w:r>
-      <w:proofErr w:type="spellStart"/>
-      <w:r>
-        <w:t>elapsed_time</w:t>
-      </w:r>
-      <w:proofErr w:type="spellEnd"/>
-      <w:r>
-        <w:t xml:space="preserve">, </w:t>
-      </w:r>
-      <w:proofErr w:type="spellStart"/>
-      <w:r>
-        <w:t>totalNodes</w:t>
-      </w:r>
-      <w:proofErr w:type="spellEnd"/>
-      <w:r>
-        <w:t>);</w:t>
+        <w:t>map, elapsed_time, totalNodes);</w:t>
       </w:r>
     </w:p>
     <w:p>
@@ -1927,19 +1721,11 @@
       <w:r>
         <w:t xml:space="preserve">Heuristic function by changing </w:t>
       </w:r>
-      <w:proofErr w:type="spellStart"/>
       <w:r>
         <w:rPr>
           <w:color w:val="FF0000"/>
         </w:rPr>
-        <w:t>HeuristiFunction</w:t>
-      </w:r>
-      <w:proofErr w:type="spellEnd"/>
-      <w:r>
-        <w:rPr>
-          <w:color w:val="FF0000"/>
-        </w:rPr>
-        <w:t xml:space="preserve"> </w:t>
+        <w:t xml:space="preserve">HeuristiFunction </w:t>
       </w:r>
       <w:r>
         <w:t>variable</w:t>
@@ -1990,29 +1776,17 @@
         </w:numPr>
       </w:pPr>
       <w:r>
-        <w:t xml:space="preserve">Maximum depth for </w:t>
-      </w:r>
-      <w:proofErr w:type="spellStart"/>
-      <w:r>
-        <w:t>DFS_limitedDepth</w:t>
-      </w:r>
-      <w:proofErr w:type="spellEnd"/>
-      <w:r>
-        <w:t xml:space="preserve"> by changing </w:t>
-      </w:r>
-      <w:proofErr w:type="spellStart"/>
-      <w:r>
-        <w:t>MaxDepth</w:t>
-      </w:r>
-      <w:proofErr w:type="spellEnd"/>
-      <w:r>
-        <w:t xml:space="preserve"> </w:t>
+        <w:t xml:space="preserve">Maximum depth for DFS_limitedDepth by changing </w:t>
+      </w:r>
+      <w:r>
+        <w:rPr>
+          <w:color w:val="FF0000"/>
+        </w:rPr>
+        <w:t xml:space="preserve">MaxDepth </w:t>
       </w:r>
       <w:r>
         <w:t>variable</w:t>
       </w:r>
-      <w:bookmarkStart w:id="0" w:name="_GoBack"/>
-      <w:bookmarkEnd w:id="0"/>
     </w:p>
     <w:p>
       <w:r>
@@ -2028,15 +1802,7 @@
         </w:numPr>
       </w:pPr>
       <w:r>
-        <w:t xml:space="preserve">Total number of Monte Carlo simulation for specific distance from goal state by changing </w:t>
-      </w:r>
-      <w:proofErr w:type="spellStart"/>
-      <w:r>
-        <w:t>MonteCarloNumber</w:t>
-      </w:r>
-      <w:proofErr w:type="spellEnd"/>
-      <w:r>
-        <w:t xml:space="preserve"> variable</w:t>
+        <w:t>Total number of Monte Carlo simulation for specific distance from goal state by changing MonteCarloNumber variable</w:t>
       </w:r>
     </w:p>
     <w:p>
@@ -2048,20 +1814,2559 @@
         </w:numPr>
       </w:pPr>
       <w:r>
-        <w:t xml:space="preserve">Maximum number of movements from goal state by changing </w:t>
-      </w:r>
-      <w:proofErr w:type="spellStart"/>
-      <w:r>
-        <w:t>MovementNumber</w:t>
-      </w:r>
-      <w:proofErr w:type="spellEnd"/>
-      <w:r>
-        <w:t xml:space="preserve"> variable</w:t>
-      </w:r>
+        <w:t>Maximum number of movements from goal state by changing MovementNumber variable</w:t>
+      </w:r>
+    </w:p>
+    <w:p>
+      <w:r>
+        <w:sym w:font="Wingdings" w:char="F0E0"/>
+      </w:r>
+      <w:r>
+        <w:t xml:space="preserve">To give a program specific puzzle, enter the row version of the puzzle to </w:t>
+      </w:r>
+      <w:r>
+        <w:rPr>
+          <w:color w:val="FF0000"/>
+        </w:rPr>
+        <w:t xml:space="preserve">wanted_puzzle </w:t>
+      </w:r>
+      <w:r>
+        <w:t>variable, then run:</w:t>
+      </w:r>
+    </w:p>
+    <w:p>
+      <w:r>
+        <w:t>&gt;&gt;solveGivenProblem</w:t>
+      </w:r>
+    </w:p>
+    <w:p>
+      <w:r>
+        <w:t>This will give performance metrics and map of given problem at the terminal screen</w:t>
+      </w:r>
+    </w:p>
+    <w:p>
+      <w:r>
+        <w:t xml:space="preserve"> </w:t>
+      </w:r>
+      <w:r>
+        <w:sym w:font="Wingdings" w:char="F0E0"/>
+      </w:r>
+      <w:r>
+        <w:t xml:space="preserve">To </w:t>
+      </w:r>
+      <w:r>
+        <w:t xml:space="preserve">run Monte Carlo simulations with given parameters, run </w:t>
+      </w:r>
+    </w:p>
+    <w:p>
+      <w:r>
+        <w:t>&gt;&gt;</w:t>
+      </w:r>
+      <w:r>
+        <w:t>monteCarlo</w:t>
+      </w:r>
+    </w:p>
+    <w:p>
+      <w:r>
+        <w:t xml:space="preserve">This will give 3D bar-plots </w:t>
+      </w:r>
+      <w:r>
+        <w:t>of</w:t>
+      </w:r>
+      <w:r>
+        <w:t xml:space="preserve"> performance metrics for randomly generated problem.</w:t>
+      </w:r>
+      <w:r>
+        <w:t xml:space="preserve"> The results will be explained in more details in </w:t>
+      </w:r>
+      <w:r>
+        <w:t>M</w:t>
+      </w:r>
+      <w:r>
+        <w:t xml:space="preserve">onte </w:t>
+      </w:r>
+      <w:r>
+        <w:t>C</w:t>
+      </w:r>
+      <w:r>
+        <w:t xml:space="preserve">arlo </w:t>
+      </w:r>
+      <w:r>
+        <w:t xml:space="preserve">Simulations </w:t>
+      </w:r>
+      <w:r>
+        <w:t>part.</w:t>
+      </w:r>
+    </w:p>
+    <w:p>
+      <w:r>
+        <w:br w:type="page"/>
+      </w:r>
+    </w:p>
+    <w:p>
+      <w:pPr>
+        <w:pStyle w:val="Heading1"/>
+      </w:pPr>
+      <w:r>
+        <w:lastRenderedPageBreak/>
+        <w:t>Algorithms</w:t>
+      </w:r>
+    </w:p>
+    <w:p>
+      <w:pPr>
+        <w:pStyle w:val="Heading2"/>
+      </w:pPr>
+      <w:r>
+        <w:t>Breadth-First Search</w:t>
+      </w:r>
+      <w:r>
+        <w:t xml:space="preserve"> (With Memory)</w:t>
+      </w:r>
+    </w:p>
+    <w:p>
+      <w:r>
+        <w:t>Since problem have loops in it, I have kept the visited node list to avoid loops. This makes the problem faster around 100 times for given problem.</w:t>
+      </w:r>
+    </w:p>
+    <w:p>
+      <w:r>
+        <w:t>Answers:</w:t>
+      </w:r>
+    </w:p>
+    <w:p>
+      <w:pPr>
+        <w:pStyle w:val="ListParagraph"/>
+        <w:numPr>
+          <w:ilvl w:val="0"/>
+          <w:numId w:val="11"/>
+        </w:numPr>
+      </w:pPr>
+      <w:r>
+        <w:t>1749 nodes are opened</w:t>
+      </w:r>
+    </w:p>
+    <w:p>
+      <w:pPr>
+        <w:pStyle w:val="ListParagraph"/>
+        <w:numPr>
+          <w:ilvl w:val="0"/>
+          <w:numId w:val="11"/>
+        </w:numPr>
+      </w:pPr>
+      <w:r>
+        <w:t>12 movement has been done to reach goal.</w:t>
+      </w:r>
+    </w:p>
+    <w:p>
+      <w:pPr>
+        <w:pStyle w:val="ListParagraph"/>
+        <w:numPr>
+          <w:ilvl w:val="0"/>
+          <w:numId w:val="11"/>
+        </w:numPr>
+      </w:pPr>
+      <w:r>
+        <w:t>It takes around 990-1010ms for each trial.</w:t>
+      </w:r>
+    </w:p>
+    <w:p>
+      <w:pPr>
+        <w:pStyle w:val="Heading2"/>
+      </w:pPr>
+      <w:r>
+        <w:t>Depth-First Search</w:t>
+      </w:r>
+    </w:p>
+    <w:p>
+      <w:r>
+        <w:t>It solved the problem in its simplest form in my case but took around 8-12 minutes for one problem.</w:t>
+      </w:r>
+      <w:r>
+        <w:t xml:space="preserve"> To fix that, I have added depth limitation to the problem. Since the solution is close to the start for given problem, small numbers (14-16) of depth limitation gave good results. However, large </w:t>
+      </w:r>
+      <w:proofErr w:type="gramStart"/>
+      <w:r>
+        <w:t>numbers(</w:t>
+      </w:r>
+      <w:proofErr w:type="gramEnd"/>
+      <w:r>
+        <w:t>80-100) result in 3 minutes of run-time.</w:t>
+      </w:r>
+    </w:p>
+    <w:p>
+      <w:pPr>
+        <w:pStyle w:val="ListParagraph"/>
+        <w:numPr>
+          <w:ilvl w:val="0"/>
+          <w:numId w:val="12"/>
+        </w:numPr>
+      </w:pPr>
+      <w:r>
+        <w:t>Around 15000 depending on the given depth limit. Smaller the depth limit, smaller the opened-node. For values less than 13, the algorithm could not solve the problem.</w:t>
+      </w:r>
+    </w:p>
+    <w:p>
+      <w:pPr>
+        <w:pStyle w:val="ListParagraph"/>
+        <w:numPr>
+          <w:ilvl w:val="0"/>
+          <w:numId w:val="12"/>
+        </w:numPr>
+      </w:pPr>
+      <w:r>
+        <w:t xml:space="preserve">Solution for the given </w:t>
+      </w:r>
+      <w:r>
+        <w:t>problem took 1000 movement to reach the goal for 80-depth-limit.</w:t>
+      </w:r>
+    </w:p>
+    <w:p>
+      <w:pPr>
+        <w:pStyle w:val="ListParagraph"/>
+        <w:numPr>
+          <w:ilvl w:val="0"/>
+          <w:numId w:val="13"/>
+        </w:numPr>
+      </w:pPr>
+      <w:r>
+        <w:t xml:space="preserve">It is far beyond </w:t>
+      </w:r>
+      <w:proofErr w:type="gramStart"/>
+      <w:r>
+        <w:t>optimal</w:t>
+      </w:r>
+      <w:proofErr w:type="gramEnd"/>
+      <w:r>
+        <w:t xml:space="preserve"> but I have checked if it has loops. There </w:t>
+      </w:r>
+      <w:proofErr w:type="gramStart"/>
+      <w:r>
+        <w:t>was</w:t>
+      </w:r>
+      <w:proofErr w:type="gramEnd"/>
+      <w:r>
+        <w:t xml:space="preserve"> no loops in the solution.</w:t>
+      </w:r>
+    </w:p>
+    <w:p>
+      <w:pPr>
+        <w:pStyle w:val="ListParagraph"/>
+        <w:numPr>
+          <w:ilvl w:val="0"/>
+          <w:numId w:val="12"/>
+        </w:numPr>
+      </w:pPr>
+      <w:r>
+        <w:t>It tooks around 3 minutes, again 80-depth-limit.</w:t>
+      </w:r>
+    </w:p>
+    <w:p>
+      <w:pPr>
+        <w:pStyle w:val="Heading2"/>
+      </w:pPr>
+      <w:r>
+        <w:t>Iterative-Deepening Seach</w:t>
+      </w:r>
+    </w:p>
+    <w:p>
+      <w:r>
+        <w:t>I have implemented as iterative-deepening depth-first-search. To gain a little time, I have stored the nodes which can be opened but left due to the depth limitation. The stored nodes are opened at the next iteration.</w:t>
+      </w:r>
+    </w:p>
+    <w:p>
+      <w:pPr>
+        <w:pStyle w:val="ListParagraph"/>
+        <w:numPr>
+          <w:ilvl w:val="0"/>
+          <w:numId w:val="14"/>
+        </w:numPr>
+      </w:pPr>
+      <w:r>
+        <w:t xml:space="preserve">During the process, since I have implemented it as a function, at each iteration, all the variables are cleaned. So I have recorded only the maximum number of nodes stored in the </w:t>
+      </w:r>
+      <w:proofErr w:type="gramStart"/>
+      <w:r>
+        <w:t>memory(</w:t>
+      </w:r>
+      <w:proofErr w:type="gramEnd"/>
+      <w:r>
+        <w:t>changes for each iteration, does not require cumulation) and number of opened nodes(cumulated after each step).</w:t>
+      </w:r>
+    </w:p>
+    <w:p>
+      <w:pPr>
+        <w:ind w:left="720"/>
+      </w:pPr>
+      <w:r>
+        <w:t>Maximum Nodes stored in the stack was 2202.</w:t>
+      </w:r>
+    </w:p>
+    <w:p>
+      <w:pPr>
+        <w:ind w:left="720"/>
+      </w:pPr>
+      <w:r>
+        <w:t>Total opened Nodes was 5799.</w:t>
+      </w:r>
+    </w:p>
+    <w:p>
+      <w:pPr>
+        <w:pStyle w:val="ListParagraph"/>
+        <w:numPr>
+          <w:ilvl w:val="0"/>
+          <w:numId w:val="14"/>
+        </w:numPr>
+      </w:pPr>
+      <w:r>
+        <w:t xml:space="preserve">It </w:t>
+      </w:r>
+      <w:proofErr w:type="gramStart"/>
+      <w:r>
+        <w:t>have</w:t>
+      </w:r>
+      <w:proofErr w:type="gramEnd"/>
+      <w:r>
+        <w:t xml:space="preserve"> found the optimal solution which is 12 movement.</w:t>
+      </w:r>
+    </w:p>
+    <w:p>
+      <w:pPr>
+        <w:pStyle w:val="ListParagraph"/>
+        <w:numPr>
+          <w:ilvl w:val="0"/>
+          <w:numId w:val="14"/>
+        </w:numPr>
+      </w:pPr>
+      <w:r>
+        <w:t>It took 1.3 to 1.45 seconds for each trial.</w:t>
+      </w:r>
+    </w:p>
+    <w:p>
+      <w:pPr>
+        <w:pStyle w:val="Heading2"/>
+      </w:pPr>
+      <w:r>
+        <w:t>A*-heuristic Search</w:t>
+      </w:r>
+    </w:p>
+    <w:p>
+      <w:r>
+        <w:t xml:space="preserve">I have implemented the A* algorithm using the pseudo code given in the </w:t>
+      </w:r>
+      <w:sdt>
+        <w:sdtPr>
+          <w:id w:val="843208779"/>
+          <w:citation/>
+        </w:sdtPr>
+        <w:sdtContent>
+          <w:r>
+            <w:fldChar w:fldCharType="begin"/>
+          </w:r>
+          <w:r>
+            <w:rPr>
+              <w:rFonts w:hAnsiTheme="minorHAnsi"/>
+              <w:lang w:val="tr-TR"/>
+            </w:rPr>
+            <w:instrText xml:space="preserve"> CITATION Era02 \l 1055 </w:instrText>
+          </w:r>
+          <w:r>
+            <w:fldChar w:fldCharType="separate"/>
+          </w:r>
+          <w:r>
+            <w:rPr>
+              <w:rFonts w:hAnsiTheme="minorHAnsi"/>
+              <w:noProof/>
+              <w:lang w:val="tr-TR"/>
+            </w:rPr>
+            <w:t>[1]</w:t>
+          </w:r>
+          <w:r>
+            <w:fldChar w:fldCharType="end"/>
+          </w:r>
+        </w:sdtContent>
+      </w:sdt>
+      <w:r>
+        <w:t>.</w:t>
+      </w:r>
+      <w:r>
+        <w:t xml:space="preserve"> The pseudo code was:</w:t>
+      </w:r>
+    </w:p>
+    <w:tbl>
+      <w:tblPr>
+        <w:tblW w:w="0" w:type="auto"/>
+        <w:tblCellSpacing w:w="0" w:type="dxa"/>
+        <w:tblCellMar>
+          <w:left w:w="0" w:type="dxa"/>
+          <w:right w:w="0" w:type="dxa"/>
+        </w:tblCellMar>
+        <w:tblLook w:val="04A0" w:firstRow="1" w:lastRow="0" w:firstColumn="1" w:lastColumn="0" w:noHBand="0" w:noVBand="1"/>
+      </w:tblPr>
+      <w:tblGrid>
+        <w:gridCol w:w="750"/>
+        <w:gridCol w:w="8656"/>
+      </w:tblGrid>
+      <w:tr>
+        <w:trPr>
+          <w:tblCellSpacing w:w="0" w:type="dxa"/>
+        </w:trPr>
+        <w:tc>
+          <w:tcPr>
+            <w:tcW w:w="750" w:type="dxa"/>
+            <w:hideMark/>
+          </w:tcPr>
+          <w:p>
+            <w:pPr>
+              <w:tabs>
+                <w:tab w:val="left" w:pos="916"/>
+                <w:tab w:val="left" w:pos="1832"/>
+                <w:tab w:val="left" w:pos="2748"/>
+                <w:tab w:val="left" w:pos="3664"/>
+                <w:tab w:val="left" w:pos="4580"/>
+                <w:tab w:val="left" w:pos="5496"/>
+                <w:tab w:val="left" w:pos="6412"/>
+                <w:tab w:val="left" w:pos="7328"/>
+                <w:tab w:val="left" w:pos="8244"/>
+                <w:tab w:val="left" w:pos="9160"/>
+                <w:tab w:val="left" w:pos="10076"/>
+                <w:tab w:val="left" w:pos="10992"/>
+                <w:tab w:val="left" w:pos="11908"/>
+                <w:tab w:val="left" w:pos="12824"/>
+                <w:tab w:val="left" w:pos="13740"/>
+                <w:tab w:val="left" w:pos="14656"/>
+              </w:tabs>
+              <w:spacing w:after="0" w:line="240" w:lineRule="auto"/>
+              <w:rPr>
+                <w:rFonts w:ascii="Courier New" w:hAnsi="Courier New" w:cs="Courier New"/>
+                <w:color w:val="000000"/>
+                <w:sz w:val="20"/>
+                <w:szCs w:val="20"/>
+              </w:rPr>
+            </w:pPr>
+            <w:r>
+              <w:rPr>
+                <w:rFonts w:ascii="Courier New" w:hAnsi="Courier New" w:cs="Courier New"/>
+                <w:color w:val="000000"/>
+                <w:sz w:val="20"/>
+                <w:szCs w:val="20"/>
+              </w:rPr>
+              <w:br/>
+            </w:r>
+          </w:p>
+          <w:p>
+            <w:pPr>
+              <w:tabs>
+                <w:tab w:val="left" w:pos="916"/>
+                <w:tab w:val="left" w:pos="1832"/>
+                <w:tab w:val="left" w:pos="2748"/>
+                <w:tab w:val="left" w:pos="3664"/>
+                <w:tab w:val="left" w:pos="4580"/>
+                <w:tab w:val="left" w:pos="5496"/>
+                <w:tab w:val="left" w:pos="6412"/>
+                <w:tab w:val="left" w:pos="7328"/>
+                <w:tab w:val="left" w:pos="8244"/>
+                <w:tab w:val="left" w:pos="9160"/>
+                <w:tab w:val="left" w:pos="10076"/>
+                <w:tab w:val="left" w:pos="10992"/>
+                <w:tab w:val="left" w:pos="11908"/>
+                <w:tab w:val="left" w:pos="12824"/>
+                <w:tab w:val="left" w:pos="13740"/>
+                <w:tab w:val="left" w:pos="14656"/>
+              </w:tabs>
+              <w:spacing w:after="0" w:line="240" w:lineRule="auto"/>
+              <w:rPr>
+                <w:rFonts w:ascii="Courier New" w:hAnsi="Courier New" w:cs="Courier New"/>
+                <w:color w:val="000000"/>
+                <w:sz w:val="20"/>
+                <w:szCs w:val="20"/>
+              </w:rPr>
+            </w:pPr>
+            <w:r>
+              <w:rPr>
+                <w:rFonts w:ascii="Courier New" w:hAnsi="Courier New" w:cs="Courier New"/>
+                <w:color w:val="000000"/>
+                <w:sz w:val="20"/>
+                <w:szCs w:val="20"/>
+              </w:rPr>
+              <w:t>1:</w:t>
+            </w:r>
+          </w:p>
+          <w:p>
+            <w:pPr>
+              <w:tabs>
+                <w:tab w:val="left" w:pos="916"/>
+                <w:tab w:val="left" w:pos="1832"/>
+                <w:tab w:val="left" w:pos="2748"/>
+                <w:tab w:val="left" w:pos="3664"/>
+                <w:tab w:val="left" w:pos="4580"/>
+                <w:tab w:val="left" w:pos="5496"/>
+                <w:tab w:val="left" w:pos="6412"/>
+                <w:tab w:val="left" w:pos="7328"/>
+                <w:tab w:val="left" w:pos="8244"/>
+                <w:tab w:val="left" w:pos="9160"/>
+                <w:tab w:val="left" w:pos="10076"/>
+                <w:tab w:val="left" w:pos="10992"/>
+                <w:tab w:val="left" w:pos="11908"/>
+                <w:tab w:val="left" w:pos="12824"/>
+                <w:tab w:val="left" w:pos="13740"/>
+                <w:tab w:val="left" w:pos="14656"/>
+              </w:tabs>
+              <w:spacing w:after="0" w:line="240" w:lineRule="auto"/>
+              <w:rPr>
+                <w:rFonts w:ascii="Courier New" w:hAnsi="Courier New" w:cs="Courier New"/>
+                <w:color w:val="000000"/>
+                <w:sz w:val="20"/>
+                <w:szCs w:val="20"/>
+              </w:rPr>
+            </w:pPr>
+            <w:r>
+              <w:rPr>
+                <w:rFonts w:ascii="Courier New" w:hAnsi="Courier New" w:cs="Courier New"/>
+                <w:color w:val="000000"/>
+                <w:sz w:val="20"/>
+                <w:szCs w:val="20"/>
+              </w:rPr>
+              <w:t>2:</w:t>
+            </w:r>
+          </w:p>
+          <w:p>
+            <w:pPr>
+              <w:tabs>
+                <w:tab w:val="left" w:pos="916"/>
+                <w:tab w:val="left" w:pos="1832"/>
+                <w:tab w:val="left" w:pos="2748"/>
+                <w:tab w:val="left" w:pos="3664"/>
+                <w:tab w:val="left" w:pos="4580"/>
+                <w:tab w:val="left" w:pos="5496"/>
+                <w:tab w:val="left" w:pos="6412"/>
+                <w:tab w:val="left" w:pos="7328"/>
+                <w:tab w:val="left" w:pos="8244"/>
+                <w:tab w:val="left" w:pos="9160"/>
+                <w:tab w:val="left" w:pos="10076"/>
+                <w:tab w:val="left" w:pos="10992"/>
+                <w:tab w:val="left" w:pos="11908"/>
+                <w:tab w:val="left" w:pos="12824"/>
+                <w:tab w:val="left" w:pos="13740"/>
+                <w:tab w:val="left" w:pos="14656"/>
+              </w:tabs>
+              <w:spacing w:after="0" w:line="240" w:lineRule="auto"/>
+              <w:rPr>
+                <w:rFonts w:ascii="Courier New" w:hAnsi="Courier New" w:cs="Courier New"/>
+                <w:color w:val="000000"/>
+                <w:sz w:val="20"/>
+                <w:szCs w:val="20"/>
+              </w:rPr>
+            </w:pPr>
+            <w:r>
+              <w:rPr>
+                <w:rFonts w:ascii="Courier New" w:hAnsi="Courier New" w:cs="Courier New"/>
+                <w:color w:val="000000"/>
+                <w:sz w:val="20"/>
+                <w:szCs w:val="20"/>
+              </w:rPr>
+              <w:t>3:</w:t>
+            </w:r>
+          </w:p>
+          <w:p>
+            <w:pPr>
+              <w:tabs>
+                <w:tab w:val="left" w:pos="916"/>
+                <w:tab w:val="left" w:pos="1832"/>
+                <w:tab w:val="left" w:pos="2748"/>
+                <w:tab w:val="left" w:pos="3664"/>
+                <w:tab w:val="left" w:pos="4580"/>
+                <w:tab w:val="left" w:pos="5496"/>
+                <w:tab w:val="left" w:pos="6412"/>
+                <w:tab w:val="left" w:pos="7328"/>
+                <w:tab w:val="left" w:pos="8244"/>
+                <w:tab w:val="left" w:pos="9160"/>
+                <w:tab w:val="left" w:pos="10076"/>
+                <w:tab w:val="left" w:pos="10992"/>
+                <w:tab w:val="left" w:pos="11908"/>
+                <w:tab w:val="left" w:pos="12824"/>
+                <w:tab w:val="left" w:pos="13740"/>
+                <w:tab w:val="left" w:pos="14656"/>
+              </w:tabs>
+              <w:spacing w:after="0" w:line="240" w:lineRule="auto"/>
+              <w:rPr>
+                <w:rFonts w:ascii="Courier New" w:hAnsi="Courier New" w:cs="Courier New"/>
+                <w:color w:val="000000"/>
+                <w:sz w:val="20"/>
+                <w:szCs w:val="20"/>
+              </w:rPr>
+            </w:pPr>
+            <w:r>
+              <w:rPr>
+                <w:rFonts w:ascii="Courier New" w:hAnsi="Courier New" w:cs="Courier New"/>
+                <w:color w:val="000000"/>
+                <w:sz w:val="20"/>
+                <w:szCs w:val="20"/>
+              </w:rPr>
+              <w:t>-</w:t>
+            </w:r>
+          </w:p>
+          <w:p>
+            <w:pPr>
+              <w:tabs>
+                <w:tab w:val="left" w:pos="916"/>
+                <w:tab w:val="left" w:pos="1832"/>
+                <w:tab w:val="left" w:pos="2748"/>
+                <w:tab w:val="left" w:pos="3664"/>
+                <w:tab w:val="left" w:pos="4580"/>
+                <w:tab w:val="left" w:pos="5496"/>
+                <w:tab w:val="left" w:pos="6412"/>
+                <w:tab w:val="left" w:pos="7328"/>
+                <w:tab w:val="left" w:pos="8244"/>
+                <w:tab w:val="left" w:pos="9160"/>
+                <w:tab w:val="left" w:pos="10076"/>
+                <w:tab w:val="left" w:pos="10992"/>
+                <w:tab w:val="left" w:pos="11908"/>
+                <w:tab w:val="left" w:pos="12824"/>
+                <w:tab w:val="left" w:pos="13740"/>
+                <w:tab w:val="left" w:pos="14656"/>
+              </w:tabs>
+              <w:spacing w:after="0" w:line="240" w:lineRule="auto"/>
+              <w:rPr>
+                <w:rFonts w:ascii="Courier New" w:hAnsi="Courier New" w:cs="Courier New"/>
+                <w:color w:val="000000"/>
+                <w:sz w:val="20"/>
+                <w:szCs w:val="20"/>
+              </w:rPr>
+            </w:pPr>
+            <w:r>
+              <w:rPr>
+                <w:rFonts w:ascii="Courier New" w:hAnsi="Courier New" w:cs="Courier New"/>
+                <w:color w:val="000000"/>
+                <w:sz w:val="20"/>
+                <w:szCs w:val="20"/>
+              </w:rPr>
+              <w:lastRenderedPageBreak/>
+              <w:t>4:</w:t>
+            </w:r>
+          </w:p>
+          <w:p>
+            <w:pPr>
+              <w:tabs>
+                <w:tab w:val="left" w:pos="916"/>
+                <w:tab w:val="left" w:pos="1832"/>
+                <w:tab w:val="left" w:pos="2748"/>
+                <w:tab w:val="left" w:pos="3664"/>
+                <w:tab w:val="left" w:pos="4580"/>
+                <w:tab w:val="left" w:pos="5496"/>
+                <w:tab w:val="left" w:pos="6412"/>
+                <w:tab w:val="left" w:pos="7328"/>
+                <w:tab w:val="left" w:pos="8244"/>
+                <w:tab w:val="left" w:pos="9160"/>
+                <w:tab w:val="left" w:pos="10076"/>
+                <w:tab w:val="left" w:pos="10992"/>
+                <w:tab w:val="left" w:pos="11908"/>
+                <w:tab w:val="left" w:pos="12824"/>
+                <w:tab w:val="left" w:pos="13740"/>
+                <w:tab w:val="left" w:pos="14656"/>
+              </w:tabs>
+              <w:spacing w:after="0" w:line="240" w:lineRule="auto"/>
+              <w:rPr>
+                <w:rFonts w:ascii="Courier New" w:hAnsi="Courier New" w:cs="Courier New"/>
+                <w:color w:val="000000"/>
+                <w:sz w:val="20"/>
+                <w:szCs w:val="20"/>
+              </w:rPr>
+            </w:pPr>
+            <w:r>
+              <w:rPr>
+                <w:rFonts w:ascii="Courier New" w:hAnsi="Courier New" w:cs="Courier New"/>
+                <w:color w:val="000000"/>
+                <w:sz w:val="20"/>
+                <w:szCs w:val="20"/>
+              </w:rPr>
+              <w:t>5:</w:t>
+            </w:r>
+          </w:p>
+          <w:p>
+            <w:pPr>
+              <w:tabs>
+                <w:tab w:val="left" w:pos="916"/>
+                <w:tab w:val="left" w:pos="1832"/>
+                <w:tab w:val="left" w:pos="2748"/>
+                <w:tab w:val="left" w:pos="3664"/>
+                <w:tab w:val="left" w:pos="4580"/>
+                <w:tab w:val="left" w:pos="5496"/>
+                <w:tab w:val="left" w:pos="6412"/>
+                <w:tab w:val="left" w:pos="7328"/>
+                <w:tab w:val="left" w:pos="8244"/>
+                <w:tab w:val="left" w:pos="9160"/>
+                <w:tab w:val="left" w:pos="10076"/>
+                <w:tab w:val="left" w:pos="10992"/>
+                <w:tab w:val="left" w:pos="11908"/>
+                <w:tab w:val="left" w:pos="12824"/>
+                <w:tab w:val="left" w:pos="13740"/>
+                <w:tab w:val="left" w:pos="14656"/>
+              </w:tabs>
+              <w:spacing w:after="0" w:line="240" w:lineRule="auto"/>
+              <w:rPr>
+                <w:rFonts w:ascii="Courier New" w:hAnsi="Courier New" w:cs="Courier New"/>
+                <w:color w:val="000000"/>
+                <w:sz w:val="20"/>
+                <w:szCs w:val="20"/>
+              </w:rPr>
+            </w:pPr>
+            <w:r>
+              <w:rPr>
+                <w:rFonts w:ascii="Courier New" w:hAnsi="Courier New" w:cs="Courier New"/>
+                <w:color w:val="000000"/>
+                <w:sz w:val="20"/>
+                <w:szCs w:val="20"/>
+              </w:rPr>
+              <w:t>6:</w:t>
+            </w:r>
+          </w:p>
+          <w:p>
+            <w:pPr>
+              <w:tabs>
+                <w:tab w:val="left" w:pos="916"/>
+                <w:tab w:val="left" w:pos="1832"/>
+                <w:tab w:val="left" w:pos="2748"/>
+                <w:tab w:val="left" w:pos="3664"/>
+                <w:tab w:val="left" w:pos="4580"/>
+                <w:tab w:val="left" w:pos="5496"/>
+                <w:tab w:val="left" w:pos="6412"/>
+                <w:tab w:val="left" w:pos="7328"/>
+                <w:tab w:val="left" w:pos="8244"/>
+                <w:tab w:val="left" w:pos="9160"/>
+                <w:tab w:val="left" w:pos="10076"/>
+                <w:tab w:val="left" w:pos="10992"/>
+                <w:tab w:val="left" w:pos="11908"/>
+                <w:tab w:val="left" w:pos="12824"/>
+                <w:tab w:val="left" w:pos="13740"/>
+                <w:tab w:val="left" w:pos="14656"/>
+              </w:tabs>
+              <w:spacing w:after="0" w:line="240" w:lineRule="auto"/>
+              <w:rPr>
+                <w:rFonts w:ascii="Courier New" w:hAnsi="Courier New" w:cs="Courier New"/>
+                <w:color w:val="000000"/>
+                <w:sz w:val="20"/>
+                <w:szCs w:val="20"/>
+              </w:rPr>
+            </w:pPr>
+            <w:r>
+              <w:rPr>
+                <w:rFonts w:ascii="Courier New" w:hAnsi="Courier New" w:cs="Courier New"/>
+                <w:color w:val="000000"/>
+                <w:sz w:val="20"/>
+                <w:szCs w:val="20"/>
+              </w:rPr>
+              <w:t>7:</w:t>
+            </w:r>
+          </w:p>
+          <w:p>
+            <w:pPr>
+              <w:tabs>
+                <w:tab w:val="left" w:pos="916"/>
+                <w:tab w:val="left" w:pos="1832"/>
+                <w:tab w:val="left" w:pos="2748"/>
+                <w:tab w:val="left" w:pos="3664"/>
+                <w:tab w:val="left" w:pos="4580"/>
+                <w:tab w:val="left" w:pos="5496"/>
+                <w:tab w:val="left" w:pos="6412"/>
+                <w:tab w:val="left" w:pos="7328"/>
+                <w:tab w:val="left" w:pos="8244"/>
+                <w:tab w:val="left" w:pos="9160"/>
+                <w:tab w:val="left" w:pos="10076"/>
+                <w:tab w:val="left" w:pos="10992"/>
+                <w:tab w:val="left" w:pos="11908"/>
+                <w:tab w:val="left" w:pos="12824"/>
+                <w:tab w:val="left" w:pos="13740"/>
+                <w:tab w:val="left" w:pos="14656"/>
+              </w:tabs>
+              <w:spacing w:after="0" w:line="240" w:lineRule="auto"/>
+              <w:rPr>
+                <w:rFonts w:ascii="Courier New" w:hAnsi="Courier New" w:cs="Courier New"/>
+                <w:color w:val="000000"/>
+                <w:sz w:val="20"/>
+                <w:szCs w:val="20"/>
+              </w:rPr>
+            </w:pPr>
+            <w:r>
+              <w:rPr>
+                <w:rFonts w:ascii="Courier New" w:hAnsi="Courier New" w:cs="Courier New"/>
+                <w:color w:val="000000"/>
+                <w:sz w:val="20"/>
+                <w:szCs w:val="20"/>
+              </w:rPr>
+              <w:t>8:</w:t>
+            </w:r>
+          </w:p>
+          <w:p>
+            <w:pPr>
+              <w:tabs>
+                <w:tab w:val="left" w:pos="916"/>
+                <w:tab w:val="left" w:pos="1832"/>
+                <w:tab w:val="left" w:pos="2748"/>
+                <w:tab w:val="left" w:pos="3664"/>
+                <w:tab w:val="left" w:pos="4580"/>
+                <w:tab w:val="left" w:pos="5496"/>
+                <w:tab w:val="left" w:pos="6412"/>
+                <w:tab w:val="left" w:pos="7328"/>
+                <w:tab w:val="left" w:pos="8244"/>
+                <w:tab w:val="left" w:pos="9160"/>
+                <w:tab w:val="left" w:pos="10076"/>
+                <w:tab w:val="left" w:pos="10992"/>
+                <w:tab w:val="left" w:pos="11908"/>
+                <w:tab w:val="left" w:pos="12824"/>
+                <w:tab w:val="left" w:pos="13740"/>
+                <w:tab w:val="left" w:pos="14656"/>
+              </w:tabs>
+              <w:spacing w:after="0" w:line="240" w:lineRule="auto"/>
+              <w:rPr>
+                <w:rFonts w:ascii="Courier New" w:hAnsi="Courier New" w:cs="Courier New"/>
+                <w:color w:val="000000"/>
+                <w:sz w:val="20"/>
+                <w:szCs w:val="20"/>
+              </w:rPr>
+            </w:pPr>
+            <w:r>
+              <w:rPr>
+                <w:rFonts w:ascii="Courier New" w:hAnsi="Courier New" w:cs="Courier New"/>
+                <w:color w:val="000000"/>
+                <w:sz w:val="20"/>
+                <w:szCs w:val="20"/>
+              </w:rPr>
+              <w:t>9:</w:t>
+            </w:r>
+          </w:p>
+          <w:p>
+            <w:pPr>
+              <w:tabs>
+                <w:tab w:val="left" w:pos="916"/>
+                <w:tab w:val="left" w:pos="1832"/>
+                <w:tab w:val="left" w:pos="2748"/>
+                <w:tab w:val="left" w:pos="3664"/>
+                <w:tab w:val="left" w:pos="4580"/>
+                <w:tab w:val="left" w:pos="5496"/>
+                <w:tab w:val="left" w:pos="6412"/>
+                <w:tab w:val="left" w:pos="7328"/>
+                <w:tab w:val="left" w:pos="8244"/>
+                <w:tab w:val="left" w:pos="9160"/>
+                <w:tab w:val="left" w:pos="10076"/>
+                <w:tab w:val="left" w:pos="10992"/>
+                <w:tab w:val="left" w:pos="11908"/>
+                <w:tab w:val="left" w:pos="12824"/>
+                <w:tab w:val="left" w:pos="13740"/>
+                <w:tab w:val="left" w:pos="14656"/>
+              </w:tabs>
+              <w:spacing w:after="0" w:line="240" w:lineRule="auto"/>
+              <w:rPr>
+                <w:rFonts w:ascii="Courier New" w:hAnsi="Courier New" w:cs="Courier New"/>
+                <w:color w:val="000000"/>
+                <w:sz w:val="20"/>
+                <w:szCs w:val="20"/>
+              </w:rPr>
+            </w:pPr>
+            <w:r>
+              <w:rPr>
+                <w:rFonts w:ascii="Courier New" w:hAnsi="Courier New" w:cs="Courier New"/>
+                <w:color w:val="000000"/>
+                <w:sz w:val="20"/>
+                <w:szCs w:val="20"/>
+              </w:rPr>
+              <w:t>10:</w:t>
+            </w:r>
+          </w:p>
+          <w:p>
+            <w:pPr>
+              <w:tabs>
+                <w:tab w:val="left" w:pos="916"/>
+                <w:tab w:val="left" w:pos="1832"/>
+                <w:tab w:val="left" w:pos="2748"/>
+                <w:tab w:val="left" w:pos="3664"/>
+                <w:tab w:val="left" w:pos="4580"/>
+                <w:tab w:val="left" w:pos="5496"/>
+                <w:tab w:val="left" w:pos="6412"/>
+                <w:tab w:val="left" w:pos="7328"/>
+                <w:tab w:val="left" w:pos="8244"/>
+                <w:tab w:val="left" w:pos="9160"/>
+                <w:tab w:val="left" w:pos="10076"/>
+                <w:tab w:val="left" w:pos="10992"/>
+                <w:tab w:val="left" w:pos="11908"/>
+                <w:tab w:val="left" w:pos="12824"/>
+                <w:tab w:val="left" w:pos="13740"/>
+                <w:tab w:val="left" w:pos="14656"/>
+              </w:tabs>
+              <w:spacing w:after="0" w:line="240" w:lineRule="auto"/>
+              <w:rPr>
+                <w:rFonts w:ascii="Courier New" w:hAnsi="Courier New" w:cs="Courier New"/>
+                <w:color w:val="000000"/>
+                <w:sz w:val="20"/>
+                <w:szCs w:val="20"/>
+              </w:rPr>
+            </w:pPr>
+            <w:r>
+              <w:rPr>
+                <w:rFonts w:ascii="Courier New" w:hAnsi="Courier New" w:cs="Courier New"/>
+                <w:color w:val="000000"/>
+                <w:sz w:val="20"/>
+                <w:szCs w:val="20"/>
+              </w:rPr>
+              <w:t>11:</w:t>
+            </w:r>
+          </w:p>
+          <w:p>
+            <w:pPr>
+              <w:tabs>
+                <w:tab w:val="left" w:pos="916"/>
+                <w:tab w:val="left" w:pos="1832"/>
+                <w:tab w:val="left" w:pos="2748"/>
+                <w:tab w:val="left" w:pos="3664"/>
+                <w:tab w:val="left" w:pos="4580"/>
+                <w:tab w:val="left" w:pos="5496"/>
+                <w:tab w:val="left" w:pos="6412"/>
+                <w:tab w:val="left" w:pos="7328"/>
+                <w:tab w:val="left" w:pos="8244"/>
+                <w:tab w:val="left" w:pos="9160"/>
+                <w:tab w:val="left" w:pos="10076"/>
+                <w:tab w:val="left" w:pos="10992"/>
+                <w:tab w:val="left" w:pos="11908"/>
+                <w:tab w:val="left" w:pos="12824"/>
+                <w:tab w:val="left" w:pos="13740"/>
+                <w:tab w:val="left" w:pos="14656"/>
+              </w:tabs>
+              <w:spacing w:after="0" w:line="240" w:lineRule="auto"/>
+              <w:rPr>
+                <w:rFonts w:ascii="Courier New" w:hAnsi="Courier New" w:cs="Courier New"/>
+                <w:color w:val="000000"/>
+                <w:sz w:val="20"/>
+                <w:szCs w:val="20"/>
+              </w:rPr>
+            </w:pPr>
+            <w:r>
+              <w:rPr>
+                <w:rFonts w:ascii="Courier New" w:hAnsi="Courier New" w:cs="Courier New"/>
+                <w:color w:val="000000"/>
+                <w:sz w:val="20"/>
+                <w:szCs w:val="20"/>
+              </w:rPr>
+              <w:t>12:</w:t>
+            </w:r>
+          </w:p>
+          <w:p>
+            <w:pPr>
+              <w:tabs>
+                <w:tab w:val="left" w:pos="916"/>
+                <w:tab w:val="left" w:pos="1832"/>
+                <w:tab w:val="left" w:pos="2748"/>
+                <w:tab w:val="left" w:pos="3664"/>
+                <w:tab w:val="left" w:pos="4580"/>
+                <w:tab w:val="left" w:pos="5496"/>
+                <w:tab w:val="left" w:pos="6412"/>
+                <w:tab w:val="left" w:pos="7328"/>
+                <w:tab w:val="left" w:pos="8244"/>
+                <w:tab w:val="left" w:pos="9160"/>
+                <w:tab w:val="left" w:pos="10076"/>
+                <w:tab w:val="left" w:pos="10992"/>
+                <w:tab w:val="left" w:pos="11908"/>
+                <w:tab w:val="left" w:pos="12824"/>
+                <w:tab w:val="left" w:pos="13740"/>
+                <w:tab w:val="left" w:pos="14656"/>
+              </w:tabs>
+              <w:spacing w:after="0" w:line="240" w:lineRule="auto"/>
+              <w:rPr>
+                <w:rFonts w:ascii="Courier New" w:hAnsi="Courier New" w:cs="Courier New"/>
+                <w:color w:val="000000"/>
+                <w:sz w:val="20"/>
+                <w:szCs w:val="20"/>
+              </w:rPr>
+            </w:pPr>
+            <w:r>
+              <w:rPr>
+                <w:rFonts w:ascii="Courier New" w:hAnsi="Courier New" w:cs="Courier New"/>
+                <w:color w:val="000000"/>
+                <w:sz w:val="20"/>
+                <w:szCs w:val="20"/>
+              </w:rPr>
+              <w:t>-</w:t>
+            </w:r>
+          </w:p>
+          <w:p>
+            <w:pPr>
+              <w:tabs>
+                <w:tab w:val="left" w:pos="916"/>
+                <w:tab w:val="left" w:pos="1832"/>
+                <w:tab w:val="left" w:pos="2748"/>
+                <w:tab w:val="left" w:pos="3664"/>
+                <w:tab w:val="left" w:pos="4580"/>
+                <w:tab w:val="left" w:pos="5496"/>
+                <w:tab w:val="left" w:pos="6412"/>
+                <w:tab w:val="left" w:pos="7328"/>
+                <w:tab w:val="left" w:pos="8244"/>
+                <w:tab w:val="left" w:pos="9160"/>
+                <w:tab w:val="left" w:pos="10076"/>
+                <w:tab w:val="left" w:pos="10992"/>
+                <w:tab w:val="left" w:pos="11908"/>
+                <w:tab w:val="left" w:pos="12824"/>
+                <w:tab w:val="left" w:pos="13740"/>
+                <w:tab w:val="left" w:pos="14656"/>
+              </w:tabs>
+              <w:spacing w:after="0" w:line="240" w:lineRule="auto"/>
+              <w:rPr>
+                <w:rFonts w:ascii="Courier New" w:hAnsi="Courier New" w:cs="Courier New"/>
+                <w:color w:val="000000"/>
+                <w:sz w:val="20"/>
+                <w:szCs w:val="20"/>
+              </w:rPr>
+            </w:pPr>
+            <w:r>
+              <w:rPr>
+                <w:rFonts w:ascii="Courier New" w:hAnsi="Courier New" w:cs="Courier New"/>
+                <w:color w:val="000000"/>
+                <w:sz w:val="20"/>
+                <w:szCs w:val="20"/>
+              </w:rPr>
+              <w:t>13:</w:t>
+            </w:r>
+          </w:p>
+          <w:p>
+            <w:pPr>
+              <w:tabs>
+                <w:tab w:val="left" w:pos="916"/>
+                <w:tab w:val="left" w:pos="1832"/>
+                <w:tab w:val="left" w:pos="2748"/>
+                <w:tab w:val="left" w:pos="3664"/>
+                <w:tab w:val="left" w:pos="4580"/>
+                <w:tab w:val="left" w:pos="5496"/>
+                <w:tab w:val="left" w:pos="6412"/>
+                <w:tab w:val="left" w:pos="7328"/>
+                <w:tab w:val="left" w:pos="8244"/>
+                <w:tab w:val="left" w:pos="9160"/>
+                <w:tab w:val="left" w:pos="10076"/>
+                <w:tab w:val="left" w:pos="10992"/>
+                <w:tab w:val="left" w:pos="11908"/>
+                <w:tab w:val="left" w:pos="12824"/>
+                <w:tab w:val="left" w:pos="13740"/>
+                <w:tab w:val="left" w:pos="14656"/>
+              </w:tabs>
+              <w:spacing w:after="0" w:line="240" w:lineRule="auto"/>
+              <w:rPr>
+                <w:rFonts w:ascii="Courier New" w:hAnsi="Courier New" w:cs="Courier New"/>
+                <w:color w:val="000000"/>
+                <w:sz w:val="20"/>
+                <w:szCs w:val="20"/>
+              </w:rPr>
+            </w:pPr>
+            <w:r>
+              <w:rPr>
+                <w:rFonts w:ascii="Courier New" w:hAnsi="Courier New" w:cs="Courier New"/>
+                <w:color w:val="000000"/>
+                <w:sz w:val="20"/>
+                <w:szCs w:val="20"/>
+              </w:rPr>
+              <w:t>-</w:t>
+            </w:r>
+          </w:p>
+          <w:p>
+            <w:pPr>
+              <w:tabs>
+                <w:tab w:val="left" w:pos="916"/>
+                <w:tab w:val="left" w:pos="1832"/>
+                <w:tab w:val="left" w:pos="2748"/>
+                <w:tab w:val="left" w:pos="3664"/>
+                <w:tab w:val="left" w:pos="4580"/>
+                <w:tab w:val="left" w:pos="5496"/>
+                <w:tab w:val="left" w:pos="6412"/>
+                <w:tab w:val="left" w:pos="7328"/>
+                <w:tab w:val="left" w:pos="8244"/>
+                <w:tab w:val="left" w:pos="9160"/>
+                <w:tab w:val="left" w:pos="10076"/>
+                <w:tab w:val="left" w:pos="10992"/>
+                <w:tab w:val="left" w:pos="11908"/>
+                <w:tab w:val="left" w:pos="12824"/>
+                <w:tab w:val="left" w:pos="13740"/>
+                <w:tab w:val="left" w:pos="14656"/>
+              </w:tabs>
+              <w:spacing w:after="0" w:line="240" w:lineRule="auto"/>
+              <w:rPr>
+                <w:rFonts w:ascii="Courier New" w:hAnsi="Courier New" w:cs="Courier New"/>
+                <w:color w:val="000000"/>
+                <w:sz w:val="20"/>
+                <w:szCs w:val="20"/>
+              </w:rPr>
+            </w:pPr>
+            <w:r>
+              <w:rPr>
+                <w:rFonts w:ascii="Courier New" w:hAnsi="Courier New" w:cs="Courier New"/>
+                <w:color w:val="000000"/>
+                <w:sz w:val="20"/>
+                <w:szCs w:val="20"/>
+              </w:rPr>
+              <w:t>14:</w:t>
+            </w:r>
+          </w:p>
+          <w:p>
+            <w:pPr>
+              <w:tabs>
+                <w:tab w:val="left" w:pos="916"/>
+                <w:tab w:val="left" w:pos="1832"/>
+                <w:tab w:val="left" w:pos="2748"/>
+                <w:tab w:val="left" w:pos="3664"/>
+                <w:tab w:val="left" w:pos="4580"/>
+                <w:tab w:val="left" w:pos="5496"/>
+                <w:tab w:val="left" w:pos="6412"/>
+                <w:tab w:val="left" w:pos="7328"/>
+                <w:tab w:val="left" w:pos="8244"/>
+                <w:tab w:val="left" w:pos="9160"/>
+                <w:tab w:val="left" w:pos="10076"/>
+                <w:tab w:val="left" w:pos="10992"/>
+                <w:tab w:val="left" w:pos="11908"/>
+                <w:tab w:val="left" w:pos="12824"/>
+                <w:tab w:val="left" w:pos="13740"/>
+                <w:tab w:val="left" w:pos="14656"/>
+              </w:tabs>
+              <w:spacing w:after="0" w:line="240" w:lineRule="auto"/>
+              <w:rPr>
+                <w:rFonts w:ascii="Courier New" w:hAnsi="Courier New" w:cs="Courier New"/>
+                <w:color w:val="000000"/>
+                <w:sz w:val="20"/>
+                <w:szCs w:val="20"/>
+              </w:rPr>
+            </w:pPr>
+            <w:r>
+              <w:rPr>
+                <w:rFonts w:ascii="Courier New" w:hAnsi="Courier New" w:cs="Courier New"/>
+                <w:color w:val="000000"/>
+                <w:sz w:val="20"/>
+                <w:szCs w:val="20"/>
+              </w:rPr>
+              <w:t>-</w:t>
+            </w:r>
+          </w:p>
+          <w:p>
+            <w:pPr>
+              <w:tabs>
+                <w:tab w:val="left" w:pos="916"/>
+                <w:tab w:val="left" w:pos="1832"/>
+                <w:tab w:val="left" w:pos="2748"/>
+                <w:tab w:val="left" w:pos="3664"/>
+                <w:tab w:val="left" w:pos="4580"/>
+                <w:tab w:val="left" w:pos="5496"/>
+                <w:tab w:val="left" w:pos="6412"/>
+                <w:tab w:val="left" w:pos="7328"/>
+                <w:tab w:val="left" w:pos="8244"/>
+                <w:tab w:val="left" w:pos="9160"/>
+                <w:tab w:val="left" w:pos="10076"/>
+                <w:tab w:val="left" w:pos="10992"/>
+                <w:tab w:val="left" w:pos="11908"/>
+                <w:tab w:val="left" w:pos="12824"/>
+                <w:tab w:val="left" w:pos="13740"/>
+                <w:tab w:val="left" w:pos="14656"/>
+              </w:tabs>
+              <w:spacing w:after="0" w:line="240" w:lineRule="auto"/>
+              <w:rPr>
+                <w:rFonts w:ascii="Courier New" w:hAnsi="Courier New" w:cs="Courier New"/>
+                <w:color w:val="000000"/>
+                <w:sz w:val="20"/>
+                <w:szCs w:val="20"/>
+              </w:rPr>
+            </w:pPr>
+            <w:r>
+              <w:rPr>
+                <w:rFonts w:ascii="Courier New" w:hAnsi="Courier New" w:cs="Courier New"/>
+                <w:color w:val="000000"/>
+                <w:sz w:val="20"/>
+                <w:szCs w:val="20"/>
+              </w:rPr>
+              <w:t>15:</w:t>
+            </w:r>
+          </w:p>
+          <w:p>
+            <w:pPr>
+              <w:tabs>
+                <w:tab w:val="left" w:pos="916"/>
+                <w:tab w:val="left" w:pos="1832"/>
+                <w:tab w:val="left" w:pos="2748"/>
+                <w:tab w:val="left" w:pos="3664"/>
+                <w:tab w:val="left" w:pos="4580"/>
+                <w:tab w:val="left" w:pos="5496"/>
+                <w:tab w:val="left" w:pos="6412"/>
+                <w:tab w:val="left" w:pos="7328"/>
+                <w:tab w:val="left" w:pos="8244"/>
+                <w:tab w:val="left" w:pos="9160"/>
+                <w:tab w:val="left" w:pos="10076"/>
+                <w:tab w:val="left" w:pos="10992"/>
+                <w:tab w:val="left" w:pos="11908"/>
+                <w:tab w:val="left" w:pos="12824"/>
+                <w:tab w:val="left" w:pos="13740"/>
+                <w:tab w:val="left" w:pos="14656"/>
+              </w:tabs>
+              <w:spacing w:after="0" w:line="240" w:lineRule="auto"/>
+              <w:rPr>
+                <w:rFonts w:ascii="Courier New" w:hAnsi="Courier New" w:cs="Courier New"/>
+                <w:color w:val="000000"/>
+                <w:sz w:val="20"/>
+                <w:szCs w:val="20"/>
+              </w:rPr>
+            </w:pPr>
+            <w:r>
+              <w:rPr>
+                <w:rFonts w:ascii="Courier New" w:hAnsi="Courier New" w:cs="Courier New"/>
+                <w:color w:val="000000"/>
+                <w:sz w:val="20"/>
+                <w:szCs w:val="20"/>
+              </w:rPr>
+              <w:t>16:</w:t>
+            </w:r>
+          </w:p>
+          <w:p>
+            <w:pPr>
+              <w:tabs>
+                <w:tab w:val="left" w:pos="916"/>
+                <w:tab w:val="left" w:pos="1832"/>
+                <w:tab w:val="left" w:pos="2748"/>
+                <w:tab w:val="left" w:pos="3664"/>
+                <w:tab w:val="left" w:pos="4580"/>
+                <w:tab w:val="left" w:pos="5496"/>
+                <w:tab w:val="left" w:pos="6412"/>
+                <w:tab w:val="left" w:pos="7328"/>
+                <w:tab w:val="left" w:pos="8244"/>
+                <w:tab w:val="left" w:pos="9160"/>
+                <w:tab w:val="left" w:pos="10076"/>
+                <w:tab w:val="left" w:pos="10992"/>
+                <w:tab w:val="left" w:pos="11908"/>
+                <w:tab w:val="left" w:pos="12824"/>
+                <w:tab w:val="left" w:pos="13740"/>
+                <w:tab w:val="left" w:pos="14656"/>
+              </w:tabs>
+              <w:spacing w:after="0" w:line="240" w:lineRule="auto"/>
+              <w:rPr>
+                <w:rFonts w:ascii="Courier New" w:hAnsi="Courier New" w:cs="Courier New"/>
+                <w:color w:val="000000"/>
+                <w:sz w:val="20"/>
+                <w:szCs w:val="20"/>
+              </w:rPr>
+            </w:pPr>
+            <w:r>
+              <w:rPr>
+                <w:rFonts w:ascii="Courier New" w:hAnsi="Courier New" w:cs="Courier New"/>
+                <w:color w:val="000000"/>
+                <w:sz w:val="20"/>
+                <w:szCs w:val="20"/>
+              </w:rPr>
+              <w:t>17:</w:t>
+            </w:r>
+          </w:p>
+          <w:p>
+            <w:pPr>
+              <w:tabs>
+                <w:tab w:val="left" w:pos="916"/>
+                <w:tab w:val="left" w:pos="1832"/>
+                <w:tab w:val="left" w:pos="2748"/>
+                <w:tab w:val="left" w:pos="3664"/>
+                <w:tab w:val="left" w:pos="4580"/>
+                <w:tab w:val="left" w:pos="5496"/>
+                <w:tab w:val="left" w:pos="6412"/>
+                <w:tab w:val="left" w:pos="7328"/>
+                <w:tab w:val="left" w:pos="8244"/>
+                <w:tab w:val="left" w:pos="9160"/>
+                <w:tab w:val="left" w:pos="10076"/>
+                <w:tab w:val="left" w:pos="10992"/>
+                <w:tab w:val="left" w:pos="11908"/>
+                <w:tab w:val="left" w:pos="12824"/>
+                <w:tab w:val="left" w:pos="13740"/>
+                <w:tab w:val="left" w:pos="14656"/>
+              </w:tabs>
+              <w:spacing w:after="0" w:line="240" w:lineRule="auto"/>
+              <w:rPr>
+                <w:rFonts w:ascii="Courier New" w:hAnsi="Courier New" w:cs="Courier New"/>
+                <w:color w:val="000000"/>
+                <w:sz w:val="20"/>
+                <w:szCs w:val="20"/>
+              </w:rPr>
+            </w:pPr>
+            <w:r>
+              <w:rPr>
+                <w:rFonts w:ascii="Courier New" w:hAnsi="Courier New" w:cs="Courier New"/>
+                <w:color w:val="000000"/>
+                <w:sz w:val="20"/>
+                <w:szCs w:val="20"/>
+              </w:rPr>
+              <w:t>18:</w:t>
+            </w:r>
+          </w:p>
+          <w:p>
+            <w:pPr>
+              <w:spacing w:after="0" w:line="240" w:lineRule="auto"/>
+              <w:rPr>
+                <w:rFonts w:ascii="Times New Roman"/>
+                <w:sz w:val="24"/>
+                <w:szCs w:val="24"/>
+              </w:rPr>
+            </w:pPr>
+          </w:p>
+        </w:tc>
+        <w:tc>
+          <w:tcPr>
+            <w:tcW w:w="0" w:type="auto"/>
+            <w:hideMark/>
+          </w:tcPr>
+          <w:p>
+            <w:pPr>
+              <w:tabs>
+                <w:tab w:val="left" w:pos="916"/>
+                <w:tab w:val="left" w:pos="1832"/>
+                <w:tab w:val="left" w:pos="2748"/>
+                <w:tab w:val="left" w:pos="3664"/>
+                <w:tab w:val="left" w:pos="4580"/>
+                <w:tab w:val="left" w:pos="5496"/>
+                <w:tab w:val="left" w:pos="6412"/>
+                <w:tab w:val="left" w:pos="7328"/>
+                <w:tab w:val="left" w:pos="8244"/>
+                <w:tab w:val="left" w:pos="9160"/>
+                <w:tab w:val="left" w:pos="10076"/>
+                <w:tab w:val="left" w:pos="10992"/>
+                <w:tab w:val="left" w:pos="11908"/>
+                <w:tab w:val="left" w:pos="12824"/>
+                <w:tab w:val="left" w:pos="13740"/>
+                <w:tab w:val="left" w:pos="14656"/>
+              </w:tabs>
+              <w:spacing w:after="0" w:line="240" w:lineRule="auto"/>
+              <w:rPr>
+                <w:rFonts w:ascii="Courier New" w:hAnsi="Courier New" w:cs="Courier New"/>
+                <w:color w:val="000000"/>
+                <w:sz w:val="20"/>
+                <w:szCs w:val="20"/>
+              </w:rPr>
+            </w:pPr>
+            <w:r>
+              <w:rPr>
+                <w:rFonts w:ascii="Courier New" w:hAnsi="Courier New" w:cs="Courier New"/>
+                <w:color w:val="000000"/>
+                <w:sz w:val="20"/>
+                <w:szCs w:val="20"/>
+              </w:rPr>
+              <w:lastRenderedPageBreak/>
+              <w:t>// A*</w:t>
+            </w:r>
+          </w:p>
+          <w:p>
+            <w:pPr>
+              <w:tabs>
+                <w:tab w:val="left" w:pos="916"/>
+                <w:tab w:val="left" w:pos="1832"/>
+                <w:tab w:val="left" w:pos="2748"/>
+                <w:tab w:val="left" w:pos="3664"/>
+                <w:tab w:val="left" w:pos="4580"/>
+                <w:tab w:val="left" w:pos="5496"/>
+                <w:tab w:val="left" w:pos="6412"/>
+                <w:tab w:val="left" w:pos="7328"/>
+                <w:tab w:val="left" w:pos="8244"/>
+                <w:tab w:val="left" w:pos="9160"/>
+                <w:tab w:val="left" w:pos="10076"/>
+                <w:tab w:val="left" w:pos="10992"/>
+                <w:tab w:val="left" w:pos="11908"/>
+                <w:tab w:val="left" w:pos="12824"/>
+                <w:tab w:val="left" w:pos="13740"/>
+                <w:tab w:val="left" w:pos="14656"/>
+              </w:tabs>
+              <w:spacing w:after="0" w:line="240" w:lineRule="auto"/>
+              <w:rPr>
+                <w:rFonts w:ascii="Courier New" w:hAnsi="Courier New" w:cs="Courier New"/>
+                <w:color w:val="000000"/>
+                <w:sz w:val="20"/>
+                <w:szCs w:val="20"/>
+              </w:rPr>
+            </w:pPr>
+            <w:r>
+              <w:rPr>
+                <w:rFonts w:ascii="Courier New" w:hAnsi="Courier New" w:cs="Courier New"/>
+                <w:color w:val="000000"/>
+                <w:sz w:val="20"/>
+                <w:szCs w:val="20"/>
+              </w:rPr>
+              <w:t>initialize the open list</w:t>
+            </w:r>
+          </w:p>
+          <w:p>
+            <w:pPr>
+              <w:tabs>
+                <w:tab w:val="left" w:pos="916"/>
+                <w:tab w:val="left" w:pos="1832"/>
+                <w:tab w:val="left" w:pos="2748"/>
+                <w:tab w:val="left" w:pos="3664"/>
+                <w:tab w:val="left" w:pos="4580"/>
+                <w:tab w:val="left" w:pos="5496"/>
+                <w:tab w:val="left" w:pos="6412"/>
+                <w:tab w:val="left" w:pos="7328"/>
+                <w:tab w:val="left" w:pos="8244"/>
+                <w:tab w:val="left" w:pos="9160"/>
+                <w:tab w:val="left" w:pos="10076"/>
+                <w:tab w:val="left" w:pos="10992"/>
+                <w:tab w:val="left" w:pos="11908"/>
+                <w:tab w:val="left" w:pos="12824"/>
+                <w:tab w:val="left" w:pos="13740"/>
+                <w:tab w:val="left" w:pos="14656"/>
+              </w:tabs>
+              <w:spacing w:after="0" w:line="240" w:lineRule="auto"/>
+              <w:rPr>
+                <w:rFonts w:ascii="Courier New" w:hAnsi="Courier New" w:cs="Courier New"/>
+                <w:color w:val="000000"/>
+                <w:sz w:val="20"/>
+                <w:szCs w:val="20"/>
+              </w:rPr>
+            </w:pPr>
+            <w:r>
+              <w:rPr>
+                <w:rFonts w:ascii="Courier New" w:hAnsi="Courier New" w:cs="Courier New"/>
+                <w:color w:val="000000"/>
+                <w:sz w:val="20"/>
+                <w:szCs w:val="20"/>
+              </w:rPr>
+              <w:t>initialize the closed list</w:t>
+            </w:r>
+          </w:p>
+          <w:p>
+            <w:pPr>
+              <w:tabs>
+                <w:tab w:val="left" w:pos="916"/>
+                <w:tab w:val="left" w:pos="1832"/>
+                <w:tab w:val="left" w:pos="2748"/>
+                <w:tab w:val="left" w:pos="3664"/>
+                <w:tab w:val="left" w:pos="4580"/>
+                <w:tab w:val="left" w:pos="5496"/>
+                <w:tab w:val="left" w:pos="6412"/>
+                <w:tab w:val="left" w:pos="7328"/>
+                <w:tab w:val="left" w:pos="8244"/>
+                <w:tab w:val="left" w:pos="9160"/>
+                <w:tab w:val="left" w:pos="10076"/>
+                <w:tab w:val="left" w:pos="10992"/>
+                <w:tab w:val="left" w:pos="11908"/>
+                <w:tab w:val="left" w:pos="12824"/>
+                <w:tab w:val="left" w:pos="13740"/>
+                <w:tab w:val="left" w:pos="14656"/>
+              </w:tabs>
+              <w:spacing w:after="0" w:line="240" w:lineRule="auto"/>
+              <w:rPr>
+                <w:rFonts w:ascii="Courier New" w:hAnsi="Courier New" w:cs="Courier New"/>
+                <w:color w:val="000000"/>
+                <w:sz w:val="20"/>
+                <w:szCs w:val="20"/>
+              </w:rPr>
+            </w:pPr>
+            <w:r>
+              <w:rPr>
+                <w:rFonts w:ascii="Courier New" w:hAnsi="Courier New" w:cs="Courier New"/>
+                <w:color w:val="000000"/>
+                <w:sz w:val="20"/>
+                <w:szCs w:val="20"/>
+              </w:rPr>
+              <w:t xml:space="preserve">put the starting node on the open list (you can leave its </w:t>
+            </w:r>
+            <w:r>
+              <w:rPr>
+                <w:rFonts w:ascii="Courier New" w:hAnsi="Courier New" w:cs="Courier New"/>
+                <w:b/>
+                <w:bCs/>
+                <w:color w:val="000000"/>
+                <w:sz w:val="20"/>
+                <w:szCs w:val="20"/>
+              </w:rPr>
+              <w:t>f</w:t>
+            </w:r>
+            <w:r>
+              <w:rPr>
+                <w:rFonts w:ascii="Courier New" w:hAnsi="Courier New" w:cs="Courier New"/>
+                <w:color w:val="000000"/>
+                <w:sz w:val="20"/>
+                <w:szCs w:val="20"/>
+              </w:rPr>
+              <w:t xml:space="preserve"> at zero)</w:t>
+            </w:r>
+          </w:p>
+          <w:p>
+            <w:pPr>
+              <w:tabs>
+                <w:tab w:val="left" w:pos="916"/>
+                <w:tab w:val="left" w:pos="1832"/>
+                <w:tab w:val="left" w:pos="2748"/>
+                <w:tab w:val="left" w:pos="3664"/>
+                <w:tab w:val="left" w:pos="4580"/>
+                <w:tab w:val="left" w:pos="5496"/>
+                <w:tab w:val="left" w:pos="6412"/>
+                <w:tab w:val="left" w:pos="7328"/>
+                <w:tab w:val="left" w:pos="8244"/>
+                <w:tab w:val="left" w:pos="9160"/>
+                <w:tab w:val="left" w:pos="10076"/>
+                <w:tab w:val="left" w:pos="10992"/>
+                <w:tab w:val="left" w:pos="11908"/>
+                <w:tab w:val="left" w:pos="12824"/>
+                <w:tab w:val="left" w:pos="13740"/>
+                <w:tab w:val="left" w:pos="14656"/>
+              </w:tabs>
+              <w:spacing w:after="0" w:line="240" w:lineRule="auto"/>
+              <w:rPr>
+                <w:rFonts w:ascii="Courier New" w:hAnsi="Courier New" w:cs="Courier New"/>
+                <w:color w:val="000000"/>
+                <w:sz w:val="20"/>
+                <w:szCs w:val="20"/>
+              </w:rPr>
+            </w:pPr>
+          </w:p>
+          <w:p>
+            <w:pPr>
+              <w:tabs>
+                <w:tab w:val="left" w:pos="916"/>
+                <w:tab w:val="left" w:pos="1832"/>
+                <w:tab w:val="left" w:pos="2748"/>
+                <w:tab w:val="left" w:pos="3664"/>
+                <w:tab w:val="left" w:pos="4580"/>
+                <w:tab w:val="left" w:pos="5496"/>
+                <w:tab w:val="left" w:pos="6412"/>
+                <w:tab w:val="left" w:pos="7328"/>
+                <w:tab w:val="left" w:pos="8244"/>
+                <w:tab w:val="left" w:pos="9160"/>
+                <w:tab w:val="left" w:pos="10076"/>
+                <w:tab w:val="left" w:pos="10992"/>
+                <w:tab w:val="left" w:pos="11908"/>
+                <w:tab w:val="left" w:pos="12824"/>
+                <w:tab w:val="left" w:pos="13740"/>
+                <w:tab w:val="left" w:pos="14656"/>
+              </w:tabs>
+              <w:spacing w:after="0" w:line="240" w:lineRule="auto"/>
+              <w:rPr>
+                <w:rFonts w:ascii="Courier New" w:hAnsi="Courier New" w:cs="Courier New"/>
+                <w:color w:val="000000"/>
+                <w:sz w:val="20"/>
+                <w:szCs w:val="20"/>
+              </w:rPr>
+            </w:pPr>
+            <w:r>
+              <w:rPr>
+                <w:rFonts w:ascii="Courier New" w:hAnsi="Courier New" w:cs="Courier New"/>
+                <w:color w:val="000000"/>
+                <w:sz w:val="20"/>
+                <w:szCs w:val="20"/>
+              </w:rPr>
+              <w:t>while the open list is not empty</w:t>
+            </w:r>
+          </w:p>
+          <w:p>
+            <w:pPr>
+              <w:tabs>
+                <w:tab w:val="left" w:pos="916"/>
+                <w:tab w:val="left" w:pos="1832"/>
+                <w:tab w:val="left" w:pos="2748"/>
+                <w:tab w:val="left" w:pos="3664"/>
+                <w:tab w:val="left" w:pos="4580"/>
+                <w:tab w:val="left" w:pos="5496"/>
+                <w:tab w:val="left" w:pos="6412"/>
+                <w:tab w:val="left" w:pos="7328"/>
+                <w:tab w:val="left" w:pos="8244"/>
+                <w:tab w:val="left" w:pos="9160"/>
+                <w:tab w:val="left" w:pos="10076"/>
+                <w:tab w:val="left" w:pos="10992"/>
+                <w:tab w:val="left" w:pos="11908"/>
+                <w:tab w:val="left" w:pos="12824"/>
+                <w:tab w:val="left" w:pos="13740"/>
+                <w:tab w:val="left" w:pos="14656"/>
+              </w:tabs>
+              <w:spacing w:after="0" w:line="240" w:lineRule="auto"/>
+              <w:rPr>
+                <w:rFonts w:ascii="Courier New" w:hAnsi="Courier New" w:cs="Courier New"/>
+                <w:color w:val="000000"/>
+                <w:sz w:val="20"/>
+                <w:szCs w:val="20"/>
+              </w:rPr>
+            </w:pPr>
+            <w:r>
+              <w:rPr>
+                <w:rFonts w:ascii="Courier New" w:hAnsi="Courier New" w:cs="Courier New"/>
+                <w:color w:val="000000"/>
+                <w:sz w:val="20"/>
+                <w:szCs w:val="20"/>
+              </w:rPr>
+              <w:lastRenderedPageBreak/>
+              <w:t xml:space="preserve">    find the node with the least </w:t>
+            </w:r>
+            <w:r>
+              <w:rPr>
+                <w:rFonts w:ascii="Courier New" w:hAnsi="Courier New" w:cs="Courier New"/>
+                <w:b/>
+                <w:bCs/>
+                <w:color w:val="000000"/>
+                <w:sz w:val="20"/>
+                <w:szCs w:val="20"/>
+              </w:rPr>
+              <w:t>f</w:t>
+            </w:r>
+            <w:r>
+              <w:rPr>
+                <w:rFonts w:ascii="Courier New" w:hAnsi="Courier New" w:cs="Courier New"/>
+                <w:color w:val="000000"/>
+                <w:sz w:val="20"/>
+                <w:szCs w:val="20"/>
+              </w:rPr>
+              <w:t xml:space="preserve"> on the open list, call it "q"</w:t>
+            </w:r>
+          </w:p>
+          <w:p>
+            <w:pPr>
+              <w:tabs>
+                <w:tab w:val="left" w:pos="916"/>
+                <w:tab w:val="left" w:pos="1832"/>
+                <w:tab w:val="left" w:pos="2748"/>
+                <w:tab w:val="left" w:pos="3664"/>
+                <w:tab w:val="left" w:pos="4580"/>
+                <w:tab w:val="left" w:pos="5496"/>
+                <w:tab w:val="left" w:pos="6412"/>
+                <w:tab w:val="left" w:pos="7328"/>
+                <w:tab w:val="left" w:pos="8244"/>
+                <w:tab w:val="left" w:pos="9160"/>
+                <w:tab w:val="left" w:pos="10076"/>
+                <w:tab w:val="left" w:pos="10992"/>
+                <w:tab w:val="left" w:pos="11908"/>
+                <w:tab w:val="left" w:pos="12824"/>
+                <w:tab w:val="left" w:pos="13740"/>
+                <w:tab w:val="left" w:pos="14656"/>
+              </w:tabs>
+              <w:spacing w:after="0" w:line="240" w:lineRule="auto"/>
+              <w:rPr>
+                <w:rFonts w:ascii="Courier New" w:hAnsi="Courier New" w:cs="Courier New"/>
+                <w:color w:val="000000"/>
+                <w:sz w:val="20"/>
+                <w:szCs w:val="20"/>
+              </w:rPr>
+            </w:pPr>
+            <w:r>
+              <w:rPr>
+                <w:rFonts w:ascii="Courier New" w:hAnsi="Courier New" w:cs="Courier New"/>
+                <w:color w:val="000000"/>
+                <w:sz w:val="20"/>
+                <w:szCs w:val="20"/>
+              </w:rPr>
+              <w:t xml:space="preserve">    pop q off the open list</w:t>
+            </w:r>
+          </w:p>
+          <w:p>
+            <w:pPr>
+              <w:tabs>
+                <w:tab w:val="left" w:pos="916"/>
+                <w:tab w:val="left" w:pos="1832"/>
+                <w:tab w:val="left" w:pos="2748"/>
+                <w:tab w:val="left" w:pos="3664"/>
+                <w:tab w:val="left" w:pos="4580"/>
+                <w:tab w:val="left" w:pos="5496"/>
+                <w:tab w:val="left" w:pos="6412"/>
+                <w:tab w:val="left" w:pos="7328"/>
+                <w:tab w:val="left" w:pos="8244"/>
+                <w:tab w:val="left" w:pos="9160"/>
+                <w:tab w:val="left" w:pos="10076"/>
+                <w:tab w:val="left" w:pos="10992"/>
+                <w:tab w:val="left" w:pos="11908"/>
+                <w:tab w:val="left" w:pos="12824"/>
+                <w:tab w:val="left" w:pos="13740"/>
+                <w:tab w:val="left" w:pos="14656"/>
+              </w:tabs>
+              <w:spacing w:after="0" w:line="240" w:lineRule="auto"/>
+              <w:rPr>
+                <w:rFonts w:ascii="Courier New" w:hAnsi="Courier New" w:cs="Courier New"/>
+                <w:color w:val="000000"/>
+                <w:sz w:val="20"/>
+                <w:szCs w:val="20"/>
+              </w:rPr>
+            </w:pPr>
+            <w:r>
+              <w:rPr>
+                <w:rFonts w:ascii="Courier New" w:hAnsi="Courier New" w:cs="Courier New"/>
+                <w:color w:val="000000"/>
+                <w:sz w:val="20"/>
+                <w:szCs w:val="20"/>
+              </w:rPr>
+              <w:t xml:space="preserve">    generate q's 8 successors and set their parents to q</w:t>
+            </w:r>
+          </w:p>
+          <w:p>
+            <w:pPr>
+              <w:tabs>
+                <w:tab w:val="left" w:pos="916"/>
+                <w:tab w:val="left" w:pos="1832"/>
+                <w:tab w:val="left" w:pos="2748"/>
+                <w:tab w:val="left" w:pos="3664"/>
+                <w:tab w:val="left" w:pos="4580"/>
+                <w:tab w:val="left" w:pos="5496"/>
+                <w:tab w:val="left" w:pos="6412"/>
+                <w:tab w:val="left" w:pos="7328"/>
+                <w:tab w:val="left" w:pos="8244"/>
+                <w:tab w:val="left" w:pos="9160"/>
+                <w:tab w:val="left" w:pos="10076"/>
+                <w:tab w:val="left" w:pos="10992"/>
+                <w:tab w:val="left" w:pos="11908"/>
+                <w:tab w:val="left" w:pos="12824"/>
+                <w:tab w:val="left" w:pos="13740"/>
+                <w:tab w:val="left" w:pos="14656"/>
+              </w:tabs>
+              <w:spacing w:after="0" w:line="240" w:lineRule="auto"/>
+              <w:rPr>
+                <w:rFonts w:ascii="Courier New" w:hAnsi="Courier New" w:cs="Courier New"/>
+                <w:color w:val="000000"/>
+                <w:sz w:val="20"/>
+                <w:szCs w:val="20"/>
+              </w:rPr>
+            </w:pPr>
+            <w:r>
+              <w:rPr>
+                <w:rFonts w:ascii="Courier New" w:hAnsi="Courier New" w:cs="Courier New"/>
+                <w:color w:val="000000"/>
+                <w:sz w:val="20"/>
+                <w:szCs w:val="20"/>
+              </w:rPr>
+              <w:t xml:space="preserve">    for each successor</w:t>
+            </w:r>
+          </w:p>
+          <w:p>
+            <w:pPr>
+              <w:tabs>
+                <w:tab w:val="left" w:pos="916"/>
+                <w:tab w:val="left" w:pos="1832"/>
+                <w:tab w:val="left" w:pos="2748"/>
+                <w:tab w:val="left" w:pos="3664"/>
+                <w:tab w:val="left" w:pos="4580"/>
+                <w:tab w:val="left" w:pos="5496"/>
+                <w:tab w:val="left" w:pos="6412"/>
+                <w:tab w:val="left" w:pos="7328"/>
+                <w:tab w:val="left" w:pos="8244"/>
+                <w:tab w:val="left" w:pos="9160"/>
+                <w:tab w:val="left" w:pos="10076"/>
+                <w:tab w:val="left" w:pos="10992"/>
+                <w:tab w:val="left" w:pos="11908"/>
+                <w:tab w:val="left" w:pos="12824"/>
+                <w:tab w:val="left" w:pos="13740"/>
+                <w:tab w:val="left" w:pos="14656"/>
+              </w:tabs>
+              <w:spacing w:after="0" w:line="240" w:lineRule="auto"/>
+              <w:rPr>
+                <w:rFonts w:ascii="Courier New" w:hAnsi="Courier New" w:cs="Courier New"/>
+                <w:color w:val="000000"/>
+                <w:sz w:val="20"/>
+                <w:szCs w:val="20"/>
+              </w:rPr>
+            </w:pPr>
+            <w:r>
+              <w:rPr>
+                <w:rFonts w:ascii="Courier New" w:hAnsi="Courier New" w:cs="Courier New"/>
+                <w:color w:val="000000"/>
+                <w:sz w:val="20"/>
+                <w:szCs w:val="20"/>
+              </w:rPr>
+              <w:t xml:space="preserve">    </w:t>
+            </w:r>
+            <w:r>
+              <w:rPr>
+                <w:rFonts w:ascii="Courier New" w:hAnsi="Courier New" w:cs="Courier New"/>
+                <w:color w:val="000000"/>
+                <w:sz w:val="20"/>
+                <w:szCs w:val="20"/>
+              </w:rPr>
+              <w:tab/>
+              <w:t>if successor is the goal, stop the search</w:t>
+            </w:r>
+          </w:p>
+          <w:p>
+            <w:pPr>
+              <w:tabs>
+                <w:tab w:val="left" w:pos="916"/>
+                <w:tab w:val="left" w:pos="1832"/>
+                <w:tab w:val="left" w:pos="2748"/>
+                <w:tab w:val="left" w:pos="3664"/>
+                <w:tab w:val="left" w:pos="4580"/>
+                <w:tab w:val="left" w:pos="5496"/>
+                <w:tab w:val="left" w:pos="6412"/>
+                <w:tab w:val="left" w:pos="7328"/>
+                <w:tab w:val="left" w:pos="8244"/>
+                <w:tab w:val="left" w:pos="9160"/>
+                <w:tab w:val="left" w:pos="10076"/>
+                <w:tab w:val="left" w:pos="10992"/>
+                <w:tab w:val="left" w:pos="11908"/>
+                <w:tab w:val="left" w:pos="12824"/>
+                <w:tab w:val="left" w:pos="13740"/>
+                <w:tab w:val="left" w:pos="14656"/>
+              </w:tabs>
+              <w:spacing w:after="0" w:line="240" w:lineRule="auto"/>
+              <w:rPr>
+                <w:rFonts w:ascii="Courier New" w:hAnsi="Courier New" w:cs="Courier New"/>
+                <w:color w:val="000000"/>
+                <w:sz w:val="20"/>
+                <w:szCs w:val="20"/>
+              </w:rPr>
+            </w:pPr>
+            <w:r>
+              <w:rPr>
+                <w:rFonts w:ascii="Courier New" w:hAnsi="Courier New" w:cs="Courier New"/>
+                <w:color w:val="000000"/>
+                <w:sz w:val="20"/>
+                <w:szCs w:val="20"/>
+              </w:rPr>
+              <w:t xml:space="preserve">        </w:t>
+            </w:r>
+            <w:proofErr w:type="gramStart"/>
+            <w:r>
+              <w:rPr>
+                <w:rFonts w:ascii="Courier New" w:hAnsi="Courier New" w:cs="Courier New"/>
+                <w:color w:val="000000"/>
+                <w:sz w:val="20"/>
+                <w:szCs w:val="20"/>
+              </w:rPr>
+              <w:t>successor.g</w:t>
+            </w:r>
+            <w:proofErr w:type="gramEnd"/>
+            <w:r>
+              <w:rPr>
+                <w:rFonts w:ascii="Courier New" w:hAnsi="Courier New" w:cs="Courier New"/>
+                <w:color w:val="000000"/>
+                <w:sz w:val="20"/>
+                <w:szCs w:val="20"/>
+              </w:rPr>
+              <w:t xml:space="preserve"> = q.g + distance between successor and q</w:t>
+            </w:r>
+          </w:p>
+          <w:p>
+            <w:pPr>
+              <w:tabs>
+                <w:tab w:val="left" w:pos="916"/>
+                <w:tab w:val="left" w:pos="1832"/>
+                <w:tab w:val="left" w:pos="2748"/>
+                <w:tab w:val="left" w:pos="3664"/>
+                <w:tab w:val="left" w:pos="4580"/>
+                <w:tab w:val="left" w:pos="5496"/>
+                <w:tab w:val="left" w:pos="6412"/>
+                <w:tab w:val="left" w:pos="7328"/>
+                <w:tab w:val="left" w:pos="8244"/>
+                <w:tab w:val="left" w:pos="9160"/>
+                <w:tab w:val="left" w:pos="10076"/>
+                <w:tab w:val="left" w:pos="10992"/>
+                <w:tab w:val="left" w:pos="11908"/>
+                <w:tab w:val="left" w:pos="12824"/>
+                <w:tab w:val="left" w:pos="13740"/>
+                <w:tab w:val="left" w:pos="14656"/>
+              </w:tabs>
+              <w:spacing w:after="0" w:line="240" w:lineRule="auto"/>
+              <w:rPr>
+                <w:rFonts w:ascii="Courier New" w:hAnsi="Courier New" w:cs="Courier New"/>
+                <w:color w:val="000000"/>
+                <w:sz w:val="20"/>
+                <w:szCs w:val="20"/>
+              </w:rPr>
+            </w:pPr>
+            <w:r>
+              <w:rPr>
+                <w:rFonts w:ascii="Courier New" w:hAnsi="Courier New" w:cs="Courier New"/>
+                <w:color w:val="000000"/>
+                <w:sz w:val="20"/>
+                <w:szCs w:val="20"/>
+              </w:rPr>
+              <w:t xml:space="preserve">        successor.h = distance from goal to successor</w:t>
+            </w:r>
+          </w:p>
+          <w:p>
+            <w:pPr>
+              <w:tabs>
+                <w:tab w:val="left" w:pos="916"/>
+                <w:tab w:val="left" w:pos="1832"/>
+                <w:tab w:val="left" w:pos="2748"/>
+                <w:tab w:val="left" w:pos="3664"/>
+                <w:tab w:val="left" w:pos="4580"/>
+                <w:tab w:val="left" w:pos="5496"/>
+                <w:tab w:val="left" w:pos="6412"/>
+                <w:tab w:val="left" w:pos="7328"/>
+                <w:tab w:val="left" w:pos="8244"/>
+                <w:tab w:val="left" w:pos="9160"/>
+                <w:tab w:val="left" w:pos="10076"/>
+                <w:tab w:val="left" w:pos="10992"/>
+                <w:tab w:val="left" w:pos="11908"/>
+                <w:tab w:val="left" w:pos="12824"/>
+                <w:tab w:val="left" w:pos="13740"/>
+                <w:tab w:val="left" w:pos="14656"/>
+              </w:tabs>
+              <w:spacing w:after="0" w:line="240" w:lineRule="auto"/>
+              <w:rPr>
+                <w:rFonts w:ascii="Courier New" w:hAnsi="Courier New" w:cs="Courier New"/>
+                <w:color w:val="000000"/>
+                <w:sz w:val="20"/>
+                <w:szCs w:val="20"/>
+              </w:rPr>
+            </w:pPr>
+            <w:r>
+              <w:rPr>
+                <w:rFonts w:ascii="Courier New" w:hAnsi="Courier New" w:cs="Courier New"/>
+                <w:color w:val="000000"/>
+                <w:sz w:val="20"/>
+                <w:szCs w:val="20"/>
+              </w:rPr>
+              <w:t xml:space="preserve">        </w:t>
+            </w:r>
+            <w:proofErr w:type="gramStart"/>
+            <w:r>
+              <w:rPr>
+                <w:rFonts w:ascii="Courier New" w:hAnsi="Courier New" w:cs="Courier New"/>
+                <w:color w:val="000000"/>
+                <w:sz w:val="20"/>
+                <w:szCs w:val="20"/>
+              </w:rPr>
+              <w:t>successor.f</w:t>
+            </w:r>
+            <w:proofErr w:type="gramEnd"/>
+            <w:r>
+              <w:rPr>
+                <w:rFonts w:ascii="Courier New" w:hAnsi="Courier New" w:cs="Courier New"/>
+                <w:color w:val="000000"/>
+                <w:sz w:val="20"/>
+                <w:szCs w:val="20"/>
+              </w:rPr>
+              <w:t xml:space="preserve"> = successor.g + successor.h</w:t>
+            </w:r>
+          </w:p>
+          <w:p>
+            <w:pPr>
+              <w:tabs>
+                <w:tab w:val="left" w:pos="916"/>
+                <w:tab w:val="left" w:pos="1832"/>
+                <w:tab w:val="left" w:pos="2748"/>
+                <w:tab w:val="left" w:pos="3664"/>
+                <w:tab w:val="left" w:pos="4580"/>
+                <w:tab w:val="left" w:pos="5496"/>
+                <w:tab w:val="left" w:pos="6412"/>
+                <w:tab w:val="left" w:pos="7328"/>
+                <w:tab w:val="left" w:pos="8244"/>
+                <w:tab w:val="left" w:pos="9160"/>
+                <w:tab w:val="left" w:pos="10076"/>
+                <w:tab w:val="left" w:pos="10992"/>
+                <w:tab w:val="left" w:pos="11908"/>
+                <w:tab w:val="left" w:pos="12824"/>
+                <w:tab w:val="left" w:pos="13740"/>
+                <w:tab w:val="left" w:pos="14656"/>
+              </w:tabs>
+              <w:spacing w:after="0" w:line="240" w:lineRule="auto"/>
+              <w:rPr>
+                <w:rFonts w:ascii="Courier New" w:hAnsi="Courier New" w:cs="Courier New"/>
+                <w:color w:val="000000"/>
+                <w:sz w:val="20"/>
+                <w:szCs w:val="20"/>
+              </w:rPr>
+            </w:pPr>
+          </w:p>
+          <w:p>
+            <w:pPr>
+              <w:tabs>
+                <w:tab w:val="left" w:pos="916"/>
+                <w:tab w:val="left" w:pos="1832"/>
+                <w:tab w:val="left" w:pos="2748"/>
+                <w:tab w:val="left" w:pos="3664"/>
+                <w:tab w:val="left" w:pos="4580"/>
+                <w:tab w:val="left" w:pos="5496"/>
+                <w:tab w:val="left" w:pos="6412"/>
+                <w:tab w:val="left" w:pos="7328"/>
+                <w:tab w:val="left" w:pos="8244"/>
+                <w:tab w:val="left" w:pos="9160"/>
+                <w:tab w:val="left" w:pos="10076"/>
+                <w:tab w:val="left" w:pos="10992"/>
+                <w:tab w:val="left" w:pos="11908"/>
+                <w:tab w:val="left" w:pos="12824"/>
+                <w:tab w:val="left" w:pos="13740"/>
+                <w:tab w:val="left" w:pos="14656"/>
+              </w:tabs>
+              <w:spacing w:after="0" w:line="240" w:lineRule="auto"/>
+              <w:rPr>
+                <w:rFonts w:ascii="Courier New" w:hAnsi="Courier New" w:cs="Courier New"/>
+                <w:color w:val="000000"/>
+                <w:sz w:val="20"/>
+                <w:szCs w:val="20"/>
+              </w:rPr>
+            </w:pPr>
+            <w:r>
+              <w:rPr>
+                <w:rFonts w:ascii="Courier New" w:hAnsi="Courier New" w:cs="Courier New"/>
+                <w:color w:val="000000"/>
+                <w:sz w:val="20"/>
+                <w:szCs w:val="20"/>
+              </w:rPr>
+              <w:t xml:space="preserve">        if a node with the same position as successor is in the OPEN list \</w:t>
+            </w:r>
+          </w:p>
+          <w:p>
+            <w:pPr>
+              <w:tabs>
+                <w:tab w:val="left" w:pos="916"/>
+                <w:tab w:val="left" w:pos="1832"/>
+                <w:tab w:val="left" w:pos="2748"/>
+                <w:tab w:val="left" w:pos="3664"/>
+                <w:tab w:val="left" w:pos="4580"/>
+                <w:tab w:val="left" w:pos="5496"/>
+                <w:tab w:val="left" w:pos="6412"/>
+                <w:tab w:val="left" w:pos="7328"/>
+                <w:tab w:val="left" w:pos="8244"/>
+                <w:tab w:val="left" w:pos="9160"/>
+                <w:tab w:val="left" w:pos="10076"/>
+                <w:tab w:val="left" w:pos="10992"/>
+                <w:tab w:val="left" w:pos="11908"/>
+                <w:tab w:val="left" w:pos="12824"/>
+                <w:tab w:val="left" w:pos="13740"/>
+                <w:tab w:val="left" w:pos="14656"/>
+              </w:tabs>
+              <w:spacing w:after="0" w:line="240" w:lineRule="auto"/>
+              <w:rPr>
+                <w:rFonts w:ascii="Courier New" w:hAnsi="Courier New" w:cs="Courier New"/>
+                <w:color w:val="000000"/>
+                <w:sz w:val="20"/>
+                <w:szCs w:val="20"/>
+              </w:rPr>
+            </w:pPr>
+            <w:r>
+              <w:rPr>
+                <w:rFonts w:ascii="Courier New" w:hAnsi="Courier New" w:cs="Courier New"/>
+                <w:color w:val="000000"/>
+                <w:sz w:val="20"/>
+                <w:szCs w:val="20"/>
+              </w:rPr>
+              <w:t xml:space="preserve">            which has a lower </w:t>
+            </w:r>
+            <w:r>
+              <w:rPr>
+                <w:rFonts w:ascii="Courier New" w:hAnsi="Courier New" w:cs="Courier New"/>
+                <w:b/>
+                <w:bCs/>
+                <w:color w:val="000000"/>
+                <w:sz w:val="20"/>
+                <w:szCs w:val="20"/>
+              </w:rPr>
+              <w:t>f</w:t>
+            </w:r>
+            <w:r>
+              <w:rPr>
+                <w:rFonts w:ascii="Courier New" w:hAnsi="Courier New" w:cs="Courier New"/>
+                <w:color w:val="000000"/>
+                <w:sz w:val="20"/>
+                <w:szCs w:val="20"/>
+              </w:rPr>
+              <w:t xml:space="preserve"> than successor, skip this successor</w:t>
+            </w:r>
+          </w:p>
+          <w:p>
+            <w:pPr>
+              <w:tabs>
+                <w:tab w:val="left" w:pos="916"/>
+                <w:tab w:val="left" w:pos="1832"/>
+                <w:tab w:val="left" w:pos="2748"/>
+                <w:tab w:val="left" w:pos="3664"/>
+                <w:tab w:val="left" w:pos="4580"/>
+                <w:tab w:val="left" w:pos="5496"/>
+                <w:tab w:val="left" w:pos="6412"/>
+                <w:tab w:val="left" w:pos="7328"/>
+                <w:tab w:val="left" w:pos="8244"/>
+                <w:tab w:val="left" w:pos="9160"/>
+                <w:tab w:val="left" w:pos="10076"/>
+                <w:tab w:val="left" w:pos="10992"/>
+                <w:tab w:val="left" w:pos="11908"/>
+                <w:tab w:val="left" w:pos="12824"/>
+                <w:tab w:val="left" w:pos="13740"/>
+                <w:tab w:val="left" w:pos="14656"/>
+              </w:tabs>
+              <w:spacing w:after="0" w:line="240" w:lineRule="auto"/>
+              <w:rPr>
+                <w:rFonts w:ascii="Courier New" w:hAnsi="Courier New" w:cs="Courier New"/>
+                <w:color w:val="000000"/>
+                <w:sz w:val="20"/>
+                <w:szCs w:val="20"/>
+              </w:rPr>
+            </w:pPr>
+            <w:r>
+              <w:rPr>
+                <w:rFonts w:ascii="Courier New" w:hAnsi="Courier New" w:cs="Courier New"/>
+                <w:color w:val="000000"/>
+                <w:sz w:val="20"/>
+                <w:szCs w:val="20"/>
+              </w:rPr>
+              <w:t xml:space="preserve">        if a node with the same position as successor is in the CLOSED list \ </w:t>
+            </w:r>
+          </w:p>
+          <w:p>
+            <w:pPr>
+              <w:tabs>
+                <w:tab w:val="left" w:pos="916"/>
+                <w:tab w:val="left" w:pos="1832"/>
+                <w:tab w:val="left" w:pos="2748"/>
+                <w:tab w:val="left" w:pos="3664"/>
+                <w:tab w:val="left" w:pos="4580"/>
+                <w:tab w:val="left" w:pos="5496"/>
+                <w:tab w:val="left" w:pos="6412"/>
+                <w:tab w:val="left" w:pos="7328"/>
+                <w:tab w:val="left" w:pos="8244"/>
+                <w:tab w:val="left" w:pos="9160"/>
+                <w:tab w:val="left" w:pos="10076"/>
+                <w:tab w:val="left" w:pos="10992"/>
+                <w:tab w:val="left" w:pos="11908"/>
+                <w:tab w:val="left" w:pos="12824"/>
+                <w:tab w:val="left" w:pos="13740"/>
+                <w:tab w:val="left" w:pos="14656"/>
+              </w:tabs>
+              <w:spacing w:after="0" w:line="240" w:lineRule="auto"/>
+              <w:rPr>
+                <w:rFonts w:ascii="Courier New" w:hAnsi="Courier New" w:cs="Courier New"/>
+                <w:color w:val="000000"/>
+                <w:sz w:val="20"/>
+                <w:szCs w:val="20"/>
+              </w:rPr>
+            </w:pPr>
+            <w:r>
+              <w:rPr>
+                <w:rFonts w:ascii="Courier New" w:hAnsi="Courier New" w:cs="Courier New"/>
+                <w:color w:val="000000"/>
+                <w:sz w:val="20"/>
+                <w:szCs w:val="20"/>
+              </w:rPr>
+              <w:t xml:space="preserve">            which has a lower </w:t>
+            </w:r>
+            <w:r>
+              <w:rPr>
+                <w:rFonts w:ascii="Courier New" w:hAnsi="Courier New" w:cs="Courier New"/>
+                <w:b/>
+                <w:bCs/>
+                <w:color w:val="000000"/>
+                <w:sz w:val="20"/>
+                <w:szCs w:val="20"/>
+              </w:rPr>
+              <w:t>f</w:t>
+            </w:r>
+            <w:r>
+              <w:rPr>
+                <w:rFonts w:ascii="Courier New" w:hAnsi="Courier New" w:cs="Courier New"/>
+                <w:color w:val="000000"/>
+                <w:sz w:val="20"/>
+                <w:szCs w:val="20"/>
+              </w:rPr>
+              <w:t xml:space="preserve"> than successor, skip this successor</w:t>
+            </w:r>
+          </w:p>
+          <w:p>
+            <w:pPr>
+              <w:tabs>
+                <w:tab w:val="left" w:pos="916"/>
+                <w:tab w:val="left" w:pos="1832"/>
+                <w:tab w:val="left" w:pos="2748"/>
+                <w:tab w:val="left" w:pos="3664"/>
+                <w:tab w:val="left" w:pos="4580"/>
+                <w:tab w:val="left" w:pos="5496"/>
+                <w:tab w:val="left" w:pos="6412"/>
+                <w:tab w:val="left" w:pos="7328"/>
+                <w:tab w:val="left" w:pos="8244"/>
+                <w:tab w:val="left" w:pos="9160"/>
+                <w:tab w:val="left" w:pos="10076"/>
+                <w:tab w:val="left" w:pos="10992"/>
+                <w:tab w:val="left" w:pos="11908"/>
+                <w:tab w:val="left" w:pos="12824"/>
+                <w:tab w:val="left" w:pos="13740"/>
+                <w:tab w:val="left" w:pos="14656"/>
+              </w:tabs>
+              <w:spacing w:after="0" w:line="240" w:lineRule="auto"/>
+              <w:rPr>
+                <w:rFonts w:ascii="Courier New" w:hAnsi="Courier New" w:cs="Courier New"/>
+                <w:color w:val="000000"/>
+                <w:sz w:val="20"/>
+                <w:szCs w:val="20"/>
+              </w:rPr>
+            </w:pPr>
+            <w:r>
+              <w:rPr>
+                <w:rFonts w:ascii="Courier New" w:hAnsi="Courier New" w:cs="Courier New"/>
+                <w:color w:val="000000"/>
+                <w:sz w:val="20"/>
+                <w:szCs w:val="20"/>
+              </w:rPr>
+              <w:t xml:space="preserve">        otherwise, add the node to the open list</w:t>
+            </w:r>
+          </w:p>
+          <w:p>
+            <w:pPr>
+              <w:tabs>
+                <w:tab w:val="left" w:pos="916"/>
+                <w:tab w:val="left" w:pos="1832"/>
+                <w:tab w:val="left" w:pos="2748"/>
+                <w:tab w:val="left" w:pos="3664"/>
+                <w:tab w:val="left" w:pos="4580"/>
+                <w:tab w:val="left" w:pos="5496"/>
+                <w:tab w:val="left" w:pos="6412"/>
+                <w:tab w:val="left" w:pos="7328"/>
+                <w:tab w:val="left" w:pos="8244"/>
+                <w:tab w:val="left" w:pos="9160"/>
+                <w:tab w:val="left" w:pos="10076"/>
+                <w:tab w:val="left" w:pos="10992"/>
+                <w:tab w:val="left" w:pos="11908"/>
+                <w:tab w:val="left" w:pos="12824"/>
+                <w:tab w:val="left" w:pos="13740"/>
+                <w:tab w:val="left" w:pos="14656"/>
+              </w:tabs>
+              <w:spacing w:after="0" w:line="240" w:lineRule="auto"/>
+              <w:rPr>
+                <w:rFonts w:ascii="Courier New" w:hAnsi="Courier New" w:cs="Courier New"/>
+                <w:color w:val="000000"/>
+                <w:sz w:val="20"/>
+                <w:szCs w:val="20"/>
+              </w:rPr>
+            </w:pPr>
+            <w:r>
+              <w:rPr>
+                <w:rFonts w:ascii="Courier New" w:hAnsi="Courier New" w:cs="Courier New"/>
+                <w:color w:val="000000"/>
+                <w:sz w:val="20"/>
+                <w:szCs w:val="20"/>
+              </w:rPr>
+              <w:t xml:space="preserve">    end</w:t>
+            </w:r>
+          </w:p>
+          <w:p>
+            <w:pPr>
+              <w:tabs>
+                <w:tab w:val="left" w:pos="916"/>
+                <w:tab w:val="left" w:pos="1832"/>
+                <w:tab w:val="left" w:pos="2748"/>
+                <w:tab w:val="left" w:pos="3664"/>
+                <w:tab w:val="left" w:pos="4580"/>
+                <w:tab w:val="left" w:pos="5496"/>
+                <w:tab w:val="left" w:pos="6412"/>
+                <w:tab w:val="left" w:pos="7328"/>
+                <w:tab w:val="left" w:pos="8244"/>
+                <w:tab w:val="left" w:pos="9160"/>
+                <w:tab w:val="left" w:pos="10076"/>
+                <w:tab w:val="left" w:pos="10992"/>
+                <w:tab w:val="left" w:pos="11908"/>
+                <w:tab w:val="left" w:pos="12824"/>
+                <w:tab w:val="left" w:pos="13740"/>
+                <w:tab w:val="left" w:pos="14656"/>
+              </w:tabs>
+              <w:spacing w:after="0" w:line="240" w:lineRule="auto"/>
+              <w:rPr>
+                <w:rFonts w:ascii="Courier New" w:hAnsi="Courier New" w:cs="Courier New"/>
+                <w:color w:val="000000"/>
+                <w:sz w:val="20"/>
+                <w:szCs w:val="20"/>
+              </w:rPr>
+            </w:pPr>
+            <w:r>
+              <w:rPr>
+                <w:rFonts w:ascii="Courier New" w:hAnsi="Courier New" w:cs="Courier New"/>
+                <w:color w:val="000000"/>
+                <w:sz w:val="20"/>
+                <w:szCs w:val="20"/>
+              </w:rPr>
+              <w:t xml:space="preserve">    push q on the closed list</w:t>
+            </w:r>
+          </w:p>
+          <w:p>
+            <w:pPr>
+              <w:tabs>
+                <w:tab w:val="left" w:pos="916"/>
+                <w:tab w:val="left" w:pos="1832"/>
+                <w:tab w:val="left" w:pos="2748"/>
+                <w:tab w:val="left" w:pos="3664"/>
+                <w:tab w:val="left" w:pos="4580"/>
+                <w:tab w:val="left" w:pos="5496"/>
+                <w:tab w:val="left" w:pos="6412"/>
+                <w:tab w:val="left" w:pos="7328"/>
+                <w:tab w:val="left" w:pos="8244"/>
+                <w:tab w:val="left" w:pos="9160"/>
+                <w:tab w:val="left" w:pos="10076"/>
+                <w:tab w:val="left" w:pos="10992"/>
+                <w:tab w:val="left" w:pos="11908"/>
+                <w:tab w:val="left" w:pos="12824"/>
+                <w:tab w:val="left" w:pos="13740"/>
+                <w:tab w:val="left" w:pos="14656"/>
+              </w:tabs>
+              <w:spacing w:after="0" w:line="240" w:lineRule="auto"/>
+              <w:rPr>
+                <w:rFonts w:ascii="Courier New" w:hAnsi="Courier New" w:cs="Courier New"/>
+                <w:color w:val="000000"/>
+                <w:sz w:val="20"/>
+                <w:szCs w:val="20"/>
+              </w:rPr>
+            </w:pPr>
+            <w:r>
+              <w:rPr>
+                <w:rFonts w:ascii="Courier New" w:hAnsi="Courier New" w:cs="Courier New"/>
+                <w:color w:val="000000"/>
+                <w:sz w:val="20"/>
+                <w:szCs w:val="20"/>
+              </w:rPr>
+              <w:t>end</w:t>
+            </w:r>
+          </w:p>
+        </w:tc>
+      </w:tr>
+    </w:tbl>
+    <w:p/>
+    <w:p>
+      <w:r>
+        <w:t xml:space="preserve">In this implementation, instead of priority-queue, there was open and closed lists. Since there was no priority queue, it </w:t>
+      </w:r>
+      <w:r>
+        <w:t>must</w:t>
+      </w:r>
+      <w:r>
+        <w:t xml:space="preserve"> find smallest heuristic for each iteration.</w:t>
+      </w:r>
+      <w:r>
+        <w:t xml:space="preserve"> I preferred it since otherwise the program will handle large memory copy problem to place a node in a priority-queue which is hard task for matlab.</w:t>
+      </w:r>
+    </w:p>
+    <w:p>
+      <w:pPr>
+        <w:pStyle w:val="ListParagraph"/>
+        <w:numPr>
+          <w:ilvl w:val="0"/>
+          <w:numId w:val="15"/>
+        </w:numPr>
+      </w:pPr>
+      <w:r>
+        <w:t>As expected, A* gave the best results. As discussed in the Monte Carlo Simulations Part, its both memory and time metrics was the top. It also could fine the optimal solution.</w:t>
+      </w:r>
+    </w:p>
+    <w:p>
+      <w:pPr>
+        <w:pStyle w:val="ListParagraph"/>
+      </w:pPr>
+      <w:r>
+        <w:t xml:space="preserve">The results for </w:t>
+      </w:r>
+      <w:r>
+        <w:t>“</w:t>
+      </w:r>
+      <w:r>
+        <w:t>Manhattan Distance</w:t>
+      </w:r>
+      <w:r>
+        <w:t>”</w:t>
+      </w:r>
+      <w:r>
+        <w:t xml:space="preserve"> heuristic function was better than the </w:t>
+      </w:r>
+      <w:r>
+        <w:t>“</w:t>
+      </w:r>
+      <w:r>
+        <w:t>Misplaced tiles</w:t>
+      </w:r>
+      <w:r>
+        <w:t>”</w:t>
+      </w:r>
+      <w:r>
+        <w:t xml:space="preserve"> heuristic function.</w:t>
+      </w:r>
+    </w:p>
+    <w:p>
+      <w:pPr>
+        <w:pStyle w:val="ListParagraph"/>
+        <w:numPr>
+          <w:ilvl w:val="0"/>
+          <w:numId w:val="15"/>
+        </w:numPr>
+      </w:pPr>
+      <w:r>
+        <w:t>The functions are implemented as method of the NodeClass class.</w:t>
+      </w:r>
+    </w:p>
+    <w:p>
+      <w:pPr>
+        <w:pStyle w:val="ListParagraph"/>
+        <w:numPr>
+          <w:ilvl w:val="0"/>
+          <w:numId w:val="15"/>
+        </w:numPr>
+      </w:pPr>
+      <w:r>
+        <w:t>Results:</w:t>
+      </w:r>
+    </w:p>
+    <w:p>
+      <w:pPr>
+        <w:pStyle w:val="ListParagraph"/>
+        <w:numPr>
+          <w:ilvl w:val="1"/>
+          <w:numId w:val="15"/>
+        </w:numPr>
+      </w:pPr>
+      <w:r>
+        <w:t>Total of 188 nodes are opened and there was up to 534 nodes in the memory (total of open and closed list)</w:t>
+      </w:r>
+    </w:p>
+    <w:p>
+      <w:pPr>
+        <w:pStyle w:val="ListParagraph"/>
+        <w:numPr>
+          <w:ilvl w:val="1"/>
+          <w:numId w:val="15"/>
+        </w:numPr>
+      </w:pPr>
+      <w:r>
+        <w:t xml:space="preserve">It </w:t>
+      </w:r>
+      <w:proofErr w:type="gramStart"/>
+      <w:r>
+        <w:t>have</w:t>
+      </w:r>
+      <w:proofErr w:type="gramEnd"/>
+      <w:r>
+        <w:t xml:space="preserve"> found the optimal solution of 12 movements.</w:t>
+      </w:r>
+    </w:p>
+    <w:p>
+      <w:pPr>
+        <w:pStyle w:val="ListParagraph"/>
+        <w:numPr>
+          <w:ilvl w:val="1"/>
+          <w:numId w:val="15"/>
+        </w:numPr>
+      </w:pPr>
+      <w:r>
+        <w:t>0.6-0.7 second which is the best among others.</w:t>
+      </w:r>
+    </w:p>
+    <w:p>
+      <w:bookmarkStart w:id="0" w:name="_GoBack"/>
+      <w:bookmarkEnd w:id="0"/>
     </w:p>
     <w:p/>
     <w:p/>
     <w:p/>
+    <w:p/>
+    <w:sdt>
+      <w:sdtPr>
+        <w:id w:val="-1488163571"/>
+        <w:docPartObj>
+          <w:docPartGallery w:val="Bibliographies"/>
+          <w:docPartUnique/>
+        </w:docPartObj>
+      </w:sdtPr>
+      <w:sdtEndPr>
+        <w:rPr>
+          <w:rFonts w:asciiTheme="minorHAnsi" w:eastAsia="Times New Roman" w:hAnsi="Times New Roman" w:cs="Times New Roman"/>
+          <w:color w:val="auto"/>
+          <w:sz w:val="22"/>
+          <w:szCs w:val="22"/>
+        </w:rPr>
+      </w:sdtEndPr>
+      <w:sdtContent>
+        <w:p>
+          <w:pPr>
+            <w:pStyle w:val="Heading1"/>
+          </w:pPr>
+          <w:r>
+            <w:t>References</w:t>
+          </w:r>
+        </w:p>
+        <w:sdt>
+          <w:sdtPr>
+            <w:id w:val="-573587230"/>
+            <w:bibliography/>
+          </w:sdtPr>
+          <w:sdtContent>
+            <w:p>
+              <w:pPr>
+                <w:rPr>
+                  <w:noProof/>
+                </w:rPr>
+              </w:pPr>
+              <w:r>
+                <w:fldChar w:fldCharType="begin"/>
+              </w:r>
+              <w:r>
+                <w:instrText xml:space="preserve"> BIBLIOGRAPHY </w:instrText>
+              </w:r>
+              <w:r>
+                <w:fldChar w:fldCharType="separate"/>
+              </w:r>
+            </w:p>
+            <w:tbl>
+              <w:tblPr>
+                <w:tblW w:w="5000" w:type="pct"/>
+                <w:tblCellSpacing w:w="15" w:type="dxa"/>
+                <w:tblCellMar>
+                  <w:top w:w="15" w:type="dxa"/>
+                  <w:left w:w="15" w:type="dxa"/>
+                  <w:bottom w:w="15" w:type="dxa"/>
+                  <w:right w:w="15" w:type="dxa"/>
+                </w:tblCellMar>
+                <w:tblLook w:val="04A0" w:firstRow="1" w:lastRow="0" w:firstColumn="1" w:lastColumn="0" w:noHBand="0" w:noVBand="1"/>
+              </w:tblPr>
+              <w:tblGrid>
+                <w:gridCol w:w="322"/>
+                <w:gridCol w:w="9084"/>
+              </w:tblGrid>
+              <w:tr>
+                <w:trPr>
+                  <w:divId w:val="5444169"/>
+                  <w:tblCellSpacing w:w="15" w:type="dxa"/>
+                </w:trPr>
+                <w:tc>
+                  <w:tcPr>
+                    <w:tcW w:w="50" w:type="pct"/>
+                    <w:hideMark/>
+                  </w:tcPr>
+                  <w:p>
+                    <w:pPr>
+                      <w:pStyle w:val="Bibliography"/>
+                      <w:rPr>
+                        <w:noProof/>
+                        <w:sz w:val="24"/>
+                        <w:szCs w:val="24"/>
+                      </w:rPr>
+                    </w:pPr>
+                    <w:r>
+                      <w:rPr>
+                        <w:noProof/>
+                      </w:rPr>
+                      <w:lastRenderedPageBreak/>
+                      <w:t xml:space="preserve">[1] </w:t>
+                    </w:r>
+                  </w:p>
+                </w:tc>
+                <w:tc>
+                  <w:tcPr>
+                    <w:tcW w:w="0" w:type="auto"/>
+                    <w:hideMark/>
+                  </w:tcPr>
+                  <w:p>
+                    <w:pPr>
+                      <w:pStyle w:val="Bibliography"/>
+                      <w:rPr>
+                        <w:noProof/>
+                      </w:rPr>
+                    </w:pPr>
+                    <w:r>
+                      <w:rPr>
+                        <w:noProof/>
+                      </w:rPr>
+                      <w:t>R. Eranki, "Pathfinding using A* (A-Star)," 2002. [Online]. Available: http://web.mit.edu/eranki/www/tutorials/search/. [Accessed 28 11 2017].</w:t>
+                    </w:r>
+                  </w:p>
+                </w:tc>
+              </w:tr>
+            </w:tbl>
+            <w:p>
+              <w:pPr>
+                <w:divId w:val="5444169"/>
+                <w:rPr>
+                  <w:noProof/>
+                </w:rPr>
+              </w:pPr>
+            </w:p>
+            <w:p>
+              <w:r>
+                <w:rPr>
+                  <w:b/>
+                  <w:bCs/>
+                  <w:noProof/>
+                </w:rPr>
+                <w:fldChar w:fldCharType="end"/>
+              </w:r>
+            </w:p>
+          </w:sdtContent>
+        </w:sdt>
+      </w:sdtContent>
+    </w:sdt>
     <w:p>
       <w:pPr>
         <w:pStyle w:val="ListParagraph"/>
@@ -2082,6 +4387,208 @@
 <file path=word/numbering.xml><?xml version="1.0" encoding="utf-8"?>
 <w:numbering xmlns:wpc="http://schemas.microsoft.com/office/word/2010/wordprocessingCanvas" xmlns:cx="http://schemas.microsoft.com/office/drawing/2014/chartex" xmlns:cx1="http://schemas.microsoft.com/office/drawing/2015/9/8/chartex" xmlns:cx2="http://schemas.microsoft.com/office/drawing/2015/10/21/chartex" xmlns:cx3="http://schemas.microsoft.com/office/drawing/2016/5/9/chartex" xmlns:cx4="http://schemas.microsoft.com/office/drawing/2016/5/10/chartex" xmlns:cx5="http://schemas.microsoft.com/office/drawing/2016/5/11/chartex" xmlns:cx6="http://schemas.microsoft.com/office/drawing/2016/5/12/chartex" xmlns:cx7="http://schemas.microsoft.com/office/drawing/2016/5/13/chartex" xmlns:cx8="http://schemas.microsoft.com/office/drawing/2016/5/14/chartex" xmlns:mc="http://schemas.openxmlformats.org/markup-compatibility/2006" xmlns:aink="http://schemas.microsoft.com/office/drawing/2016/ink" xmlns:am3d="http://schemas.microsoft.com/office/drawing/2017/model3d" xmlns:o="urn:schemas-microsoft-com:office:office" xmlns:r="http://schemas.openxmlformats.org/officeDocument/2006/relationships" xmlns:m="http://schemas.openxmlformats.org/officeDocument/2006/math" xmlns:v="urn:schemas-microsoft-com:vml" xmlns:wp14="http://schemas.microsoft.com/office/word/2010/wordprocessingDrawing" xmlns:wp="http://schemas.openxmlformats.org/drawingml/2006/wordprocessingDrawing" xmlns:w10="urn:schemas-microsoft-com:office:word" xmlns:w="http://schemas.openxmlformats.org/wordprocessingml/2006/main" xmlns:w14="http://schemas.microsoft.com/office/word/2010/wordml" xmlns:w15="http://schemas.microsoft.com/office/word/2012/wordml" xmlns:w16cid="http://schemas.microsoft.com/office/word/2016/wordml/cid" xmlns:w16se="http://schemas.microsoft.com/office/word/2015/wordml/symex" xmlns:wpg="http://schemas.microsoft.com/office/word/2010/wordprocessingGroup" xmlns:wpi="http://schemas.microsoft.com/office/word/2010/wordprocessingInk" xmlns:wne="http://schemas.microsoft.com/office/word/2006/wordml" xmlns:wps="http://schemas.microsoft.com/office/word/2010/wordprocessingShape" mc:Ignorable="w14 w15 w16se w16cid wp14">
   <w:abstractNum w:abstractNumId="0" w15:restartNumberingAfterBreak="0">
+    <w:nsid w:val="01AF3D8A"/>
+    <w:multiLevelType w:val="hybridMultilevel"/>
+    <w:tmpl w:val="D85CD56C"/>
+    <w:lvl w:ilvl="0" w:tplc="04090019">
+      <w:start w:val="1"/>
+      <w:numFmt w:val="lowerLetter"/>
+      <w:lvlText w:val="%1."/>
+      <w:lvlJc w:val="left"/>
+      <w:pPr>
+        <w:ind w:left="720" w:hanging="360"/>
+      </w:pPr>
+      <w:rPr>
+        <w:rFonts w:hint="default"/>
+      </w:rPr>
+    </w:lvl>
+    <w:lvl w:ilvl="1" w:tplc="04090019">
+      <w:start w:val="1"/>
+      <w:numFmt w:val="lowerLetter"/>
+      <w:lvlText w:val="%2."/>
+      <w:lvlJc w:val="left"/>
+      <w:pPr>
+        <w:ind w:left="1440" w:hanging="360"/>
+      </w:pPr>
+    </w:lvl>
+    <w:lvl w:ilvl="2" w:tplc="0409001B" w:tentative="1">
+      <w:start w:val="1"/>
+      <w:numFmt w:val="lowerRoman"/>
+      <w:lvlText w:val="%3."/>
+      <w:lvlJc w:val="right"/>
+      <w:pPr>
+        <w:ind w:left="2160" w:hanging="180"/>
+      </w:pPr>
+    </w:lvl>
+    <w:lvl w:ilvl="3" w:tplc="0409000F" w:tentative="1">
+      <w:start w:val="1"/>
+      <w:numFmt w:val="decimal"/>
+      <w:lvlText w:val="%4."/>
+      <w:lvlJc w:val="left"/>
+      <w:pPr>
+        <w:ind w:left="2880" w:hanging="360"/>
+      </w:pPr>
+    </w:lvl>
+    <w:lvl w:ilvl="4" w:tplc="04090019" w:tentative="1">
+      <w:start w:val="1"/>
+      <w:numFmt w:val="lowerLetter"/>
+      <w:lvlText w:val="%5."/>
+      <w:lvlJc w:val="left"/>
+      <w:pPr>
+        <w:ind w:left="3600" w:hanging="360"/>
+      </w:pPr>
+    </w:lvl>
+    <w:lvl w:ilvl="5" w:tplc="0409001B" w:tentative="1">
+      <w:start w:val="1"/>
+      <w:numFmt w:val="lowerRoman"/>
+      <w:lvlText w:val="%6."/>
+      <w:lvlJc w:val="right"/>
+      <w:pPr>
+        <w:ind w:left="4320" w:hanging="180"/>
+      </w:pPr>
+    </w:lvl>
+    <w:lvl w:ilvl="6" w:tplc="0409000F" w:tentative="1">
+      <w:start w:val="1"/>
+      <w:numFmt w:val="decimal"/>
+      <w:lvlText w:val="%7."/>
+      <w:lvlJc w:val="left"/>
+      <w:pPr>
+        <w:ind w:left="5040" w:hanging="360"/>
+      </w:pPr>
+    </w:lvl>
+    <w:lvl w:ilvl="7" w:tplc="04090019" w:tentative="1">
+      <w:start w:val="1"/>
+      <w:numFmt w:val="lowerLetter"/>
+      <w:lvlText w:val="%8."/>
+      <w:lvlJc w:val="left"/>
+      <w:pPr>
+        <w:ind w:left="5760" w:hanging="360"/>
+      </w:pPr>
+    </w:lvl>
+    <w:lvl w:ilvl="8" w:tplc="0409001B" w:tentative="1">
+      <w:start w:val="1"/>
+      <w:numFmt w:val="lowerRoman"/>
+      <w:lvlText w:val="%9."/>
+      <w:lvlJc w:val="right"/>
+      <w:pPr>
+        <w:ind w:left="6480" w:hanging="180"/>
+      </w:pPr>
+    </w:lvl>
+  </w:abstractNum>
+  <w:abstractNum w:abstractNumId="1" w15:restartNumberingAfterBreak="0">
+    <w:nsid w:val="0C4F74F2"/>
+    <w:multiLevelType w:val="hybridMultilevel"/>
+    <w:tmpl w:val="663C932A"/>
+    <w:lvl w:ilvl="0" w:tplc="04090001">
+      <w:start w:val="1"/>
+      <w:numFmt w:val="bullet"/>
+      <w:lvlText w:val=""/>
+      <w:lvlJc w:val="left"/>
+      <w:pPr>
+        <w:ind w:left="1080" w:hanging="360"/>
+      </w:pPr>
+      <w:rPr>
+        <w:rFonts w:ascii="Symbol" w:hAnsi="Symbol" w:hint="default"/>
+      </w:rPr>
+    </w:lvl>
+    <w:lvl w:ilvl="1" w:tplc="04090003" w:tentative="1">
+      <w:start w:val="1"/>
+      <w:numFmt w:val="bullet"/>
+      <w:lvlText w:val="o"/>
+      <w:lvlJc w:val="left"/>
+      <w:pPr>
+        <w:ind w:left="1800" w:hanging="360"/>
+      </w:pPr>
+      <w:rPr>
+        <w:rFonts w:ascii="Courier New" w:hAnsi="Courier New" w:cs="Courier New" w:hint="default"/>
+      </w:rPr>
+    </w:lvl>
+    <w:lvl w:ilvl="2" w:tplc="04090005" w:tentative="1">
+      <w:start w:val="1"/>
+      <w:numFmt w:val="bullet"/>
+      <w:lvlText w:val=""/>
+      <w:lvlJc w:val="left"/>
+      <w:pPr>
+        <w:ind w:left="2520" w:hanging="360"/>
+      </w:pPr>
+      <w:rPr>
+        <w:rFonts w:ascii="Wingdings" w:hAnsi="Wingdings" w:hint="default"/>
+      </w:rPr>
+    </w:lvl>
+    <w:lvl w:ilvl="3" w:tplc="04090001" w:tentative="1">
+      <w:start w:val="1"/>
+      <w:numFmt w:val="bullet"/>
+      <w:lvlText w:val=""/>
+      <w:lvlJc w:val="left"/>
+      <w:pPr>
+        <w:ind w:left="3240" w:hanging="360"/>
+      </w:pPr>
+      <w:rPr>
+        <w:rFonts w:ascii="Symbol" w:hAnsi="Symbol" w:hint="default"/>
+      </w:rPr>
+    </w:lvl>
+    <w:lvl w:ilvl="4" w:tplc="04090003" w:tentative="1">
+      <w:start w:val="1"/>
+      <w:numFmt w:val="bullet"/>
+      <w:lvlText w:val="o"/>
+      <w:lvlJc w:val="left"/>
+      <w:pPr>
+        <w:ind w:left="3960" w:hanging="360"/>
+      </w:pPr>
+      <w:rPr>
+        <w:rFonts w:ascii="Courier New" w:hAnsi="Courier New" w:cs="Courier New" w:hint="default"/>
+      </w:rPr>
+    </w:lvl>
+    <w:lvl w:ilvl="5" w:tplc="04090005" w:tentative="1">
+      <w:start w:val="1"/>
+      <w:numFmt w:val="bullet"/>
+      <w:lvlText w:val=""/>
+      <w:lvlJc w:val="left"/>
+      <w:pPr>
+        <w:ind w:left="4680" w:hanging="360"/>
+      </w:pPr>
+      <w:rPr>
+        <w:rFonts w:ascii="Wingdings" w:hAnsi="Wingdings" w:hint="default"/>
+      </w:rPr>
+    </w:lvl>
+    <w:lvl w:ilvl="6" w:tplc="04090001" w:tentative="1">
+      <w:start w:val="1"/>
+      <w:numFmt w:val="bullet"/>
+      <w:lvlText w:val=""/>
+      <w:lvlJc w:val="left"/>
+      <w:pPr>
+        <w:ind w:left="5400" w:hanging="360"/>
+      </w:pPr>
+      <w:rPr>
+        <w:rFonts w:ascii="Symbol" w:hAnsi="Symbol" w:hint="default"/>
+      </w:rPr>
+    </w:lvl>
+    <w:lvl w:ilvl="7" w:tplc="04090003" w:tentative="1">
+      <w:start w:val="1"/>
+      <w:numFmt w:val="bullet"/>
+      <w:lvlText w:val="o"/>
+      <w:lvlJc w:val="left"/>
+      <w:pPr>
+        <w:ind w:left="6120" w:hanging="360"/>
+      </w:pPr>
+      <w:rPr>
+        <w:rFonts w:ascii="Courier New" w:hAnsi="Courier New" w:cs="Courier New" w:hint="default"/>
+      </w:rPr>
+    </w:lvl>
+    <w:lvl w:ilvl="8" w:tplc="04090005" w:tentative="1">
+      <w:start w:val="1"/>
+      <w:numFmt w:val="bullet"/>
+      <w:lvlText w:val=""/>
+      <w:lvlJc w:val="left"/>
+      <w:pPr>
+        <w:ind w:left="6840" w:hanging="360"/>
+      </w:pPr>
+      <w:rPr>
+        <w:rFonts w:ascii="Wingdings" w:hAnsi="Wingdings" w:hint="default"/>
+      </w:rPr>
+    </w:lvl>
+  </w:abstractNum>
+  <w:abstractNum w:abstractNumId="2" w15:restartNumberingAfterBreak="0">
     <w:nsid w:val="0FAA125E"/>
     <w:multiLevelType w:val="hybridMultilevel"/>
     <w:tmpl w:val="7D32563A"/>
@@ -2170,7 +4677,96 @@
       </w:pPr>
     </w:lvl>
   </w:abstractNum>
-  <w:abstractNum w:abstractNumId="1" w15:restartNumberingAfterBreak="0">
+  <w:abstractNum w:abstractNumId="3" w15:restartNumberingAfterBreak="0">
+    <w:nsid w:val="120920E9"/>
+    <w:multiLevelType w:val="hybridMultilevel"/>
+    <w:tmpl w:val="FE20A784"/>
+    <w:lvl w:ilvl="0" w:tplc="04090019">
+      <w:start w:val="1"/>
+      <w:numFmt w:val="lowerLetter"/>
+      <w:lvlText w:val="%1."/>
+      <w:lvlJc w:val="left"/>
+      <w:pPr>
+        <w:ind w:left="720" w:hanging="360"/>
+      </w:pPr>
+      <w:rPr>
+        <w:rFonts w:hint="default"/>
+      </w:rPr>
+    </w:lvl>
+    <w:lvl w:ilvl="1" w:tplc="04090019">
+      <w:start w:val="1"/>
+      <w:numFmt w:val="lowerLetter"/>
+      <w:lvlText w:val="%2."/>
+      <w:lvlJc w:val="left"/>
+      <w:pPr>
+        <w:ind w:left="1440" w:hanging="360"/>
+      </w:pPr>
+    </w:lvl>
+    <w:lvl w:ilvl="2" w:tplc="0409001B" w:tentative="1">
+      <w:start w:val="1"/>
+      <w:numFmt w:val="lowerRoman"/>
+      <w:lvlText w:val="%3."/>
+      <w:lvlJc w:val="right"/>
+      <w:pPr>
+        <w:ind w:left="2160" w:hanging="180"/>
+      </w:pPr>
+    </w:lvl>
+    <w:lvl w:ilvl="3" w:tplc="0409000F" w:tentative="1">
+      <w:start w:val="1"/>
+      <w:numFmt w:val="decimal"/>
+      <w:lvlText w:val="%4."/>
+      <w:lvlJc w:val="left"/>
+      <w:pPr>
+        <w:ind w:left="2880" w:hanging="360"/>
+      </w:pPr>
+    </w:lvl>
+    <w:lvl w:ilvl="4" w:tplc="04090019" w:tentative="1">
+      <w:start w:val="1"/>
+      <w:numFmt w:val="lowerLetter"/>
+      <w:lvlText w:val="%5."/>
+      <w:lvlJc w:val="left"/>
+      <w:pPr>
+        <w:ind w:left="3600" w:hanging="360"/>
+      </w:pPr>
+    </w:lvl>
+    <w:lvl w:ilvl="5" w:tplc="0409001B" w:tentative="1">
+      <w:start w:val="1"/>
+      <w:numFmt w:val="lowerRoman"/>
+      <w:lvlText w:val="%6."/>
+      <w:lvlJc w:val="right"/>
+      <w:pPr>
+        <w:ind w:left="4320" w:hanging="180"/>
+      </w:pPr>
+    </w:lvl>
+    <w:lvl w:ilvl="6" w:tplc="0409000F" w:tentative="1">
+      <w:start w:val="1"/>
+      <w:numFmt w:val="decimal"/>
+      <w:lvlText w:val="%7."/>
+      <w:lvlJc w:val="left"/>
+      <w:pPr>
+        <w:ind w:left="5040" w:hanging="360"/>
+      </w:pPr>
+    </w:lvl>
+    <w:lvl w:ilvl="7" w:tplc="04090019" w:tentative="1">
+      <w:start w:val="1"/>
+      <w:numFmt w:val="lowerLetter"/>
+      <w:lvlText w:val="%8."/>
+      <w:lvlJc w:val="left"/>
+      <w:pPr>
+        <w:ind w:left="5760" w:hanging="360"/>
+      </w:pPr>
+    </w:lvl>
+    <w:lvl w:ilvl="8" w:tplc="0409001B" w:tentative="1">
+      <w:start w:val="1"/>
+      <w:numFmt w:val="lowerRoman"/>
+      <w:lvlText w:val="%9."/>
+      <w:lvlJc w:val="right"/>
+      <w:pPr>
+        <w:ind w:left="6480" w:hanging="180"/>
+      </w:pPr>
+    </w:lvl>
+  </w:abstractNum>
+  <w:abstractNum w:abstractNumId="4" w15:restartNumberingAfterBreak="0">
     <w:nsid w:val="1BD900A2"/>
     <w:multiLevelType w:val="hybridMultilevel"/>
     <w:tmpl w:val="F394F6D6"/>
@@ -2283,7 +4879,7 @@
       </w:rPr>
     </w:lvl>
   </w:abstractNum>
-  <w:abstractNum w:abstractNumId="2" w15:restartNumberingAfterBreak="0">
+  <w:abstractNum w:abstractNumId="5" w15:restartNumberingAfterBreak="0">
     <w:nsid w:val="1F496D73"/>
     <w:multiLevelType w:val="hybridMultilevel"/>
     <w:tmpl w:val="9A20503A"/>
@@ -2396,7 +4992,7 @@
       </w:rPr>
     </w:lvl>
   </w:abstractNum>
-  <w:abstractNum w:abstractNumId="3" w15:restartNumberingAfterBreak="0">
+  <w:abstractNum w:abstractNumId="6" w15:restartNumberingAfterBreak="0">
     <w:nsid w:val="24661D33"/>
     <w:multiLevelType w:val="hybridMultilevel"/>
     <w:tmpl w:val="C13E0F22"/>
@@ -2509,7 +5105,7 @@
       </w:rPr>
     </w:lvl>
   </w:abstractNum>
-  <w:abstractNum w:abstractNumId="4" w15:restartNumberingAfterBreak="0">
+  <w:abstractNum w:abstractNumId="7" w15:restartNumberingAfterBreak="0">
     <w:nsid w:val="24FF72CF"/>
     <w:multiLevelType w:val="hybridMultilevel"/>
     <w:tmpl w:val="6CB6EE22"/>
@@ -2595,7 +5191,7 @@
       </w:pPr>
     </w:lvl>
   </w:abstractNum>
-  <w:abstractNum w:abstractNumId="5" w15:restartNumberingAfterBreak="0">
+  <w:abstractNum w:abstractNumId="8" w15:restartNumberingAfterBreak="0">
     <w:nsid w:val="3CF83890"/>
     <w:multiLevelType w:val="hybridMultilevel"/>
     <w:tmpl w:val="74569CE6"/>
@@ -2708,7 +5304,96 @@
       </w:rPr>
     </w:lvl>
   </w:abstractNum>
-  <w:abstractNum w:abstractNumId="6" w15:restartNumberingAfterBreak="0">
+  <w:abstractNum w:abstractNumId="9" w15:restartNumberingAfterBreak="0">
+    <w:nsid w:val="3D582947"/>
+    <w:multiLevelType w:val="hybridMultilevel"/>
+    <w:tmpl w:val="EE5264E8"/>
+    <w:lvl w:ilvl="0" w:tplc="04090019">
+      <w:start w:val="1"/>
+      <w:numFmt w:val="lowerLetter"/>
+      <w:lvlText w:val="%1."/>
+      <w:lvlJc w:val="left"/>
+      <w:pPr>
+        <w:ind w:left="720" w:hanging="360"/>
+      </w:pPr>
+      <w:rPr>
+        <w:rFonts w:hint="default"/>
+      </w:rPr>
+    </w:lvl>
+    <w:lvl w:ilvl="1" w:tplc="04090019">
+      <w:start w:val="1"/>
+      <w:numFmt w:val="lowerLetter"/>
+      <w:lvlText w:val="%2."/>
+      <w:lvlJc w:val="left"/>
+      <w:pPr>
+        <w:ind w:left="1440" w:hanging="360"/>
+      </w:pPr>
+    </w:lvl>
+    <w:lvl w:ilvl="2" w:tplc="0409001B" w:tentative="1">
+      <w:start w:val="1"/>
+      <w:numFmt w:val="lowerRoman"/>
+      <w:lvlText w:val="%3."/>
+      <w:lvlJc w:val="right"/>
+      <w:pPr>
+        <w:ind w:left="2160" w:hanging="180"/>
+      </w:pPr>
+    </w:lvl>
+    <w:lvl w:ilvl="3" w:tplc="0409000F" w:tentative="1">
+      <w:start w:val="1"/>
+      <w:numFmt w:val="decimal"/>
+      <w:lvlText w:val="%4."/>
+      <w:lvlJc w:val="left"/>
+      <w:pPr>
+        <w:ind w:left="2880" w:hanging="360"/>
+      </w:pPr>
+    </w:lvl>
+    <w:lvl w:ilvl="4" w:tplc="04090019" w:tentative="1">
+      <w:start w:val="1"/>
+      <w:numFmt w:val="lowerLetter"/>
+      <w:lvlText w:val="%5."/>
+      <w:lvlJc w:val="left"/>
+      <w:pPr>
+        <w:ind w:left="3600" w:hanging="360"/>
+      </w:pPr>
+    </w:lvl>
+    <w:lvl w:ilvl="5" w:tplc="0409001B" w:tentative="1">
+      <w:start w:val="1"/>
+      <w:numFmt w:val="lowerRoman"/>
+      <w:lvlText w:val="%6."/>
+      <w:lvlJc w:val="right"/>
+      <w:pPr>
+        <w:ind w:left="4320" w:hanging="180"/>
+      </w:pPr>
+    </w:lvl>
+    <w:lvl w:ilvl="6" w:tplc="0409000F" w:tentative="1">
+      <w:start w:val="1"/>
+      <w:numFmt w:val="decimal"/>
+      <w:lvlText w:val="%7."/>
+      <w:lvlJc w:val="left"/>
+      <w:pPr>
+        <w:ind w:left="5040" w:hanging="360"/>
+      </w:pPr>
+    </w:lvl>
+    <w:lvl w:ilvl="7" w:tplc="04090019" w:tentative="1">
+      <w:start w:val="1"/>
+      <w:numFmt w:val="lowerLetter"/>
+      <w:lvlText w:val="%8."/>
+      <w:lvlJc w:val="left"/>
+      <w:pPr>
+        <w:ind w:left="5760" w:hanging="360"/>
+      </w:pPr>
+    </w:lvl>
+    <w:lvl w:ilvl="8" w:tplc="0409001B" w:tentative="1">
+      <w:start w:val="1"/>
+      <w:numFmt w:val="lowerRoman"/>
+      <w:lvlText w:val="%9."/>
+      <w:lvlJc w:val="right"/>
+      <w:pPr>
+        <w:ind w:left="6480" w:hanging="180"/>
+      </w:pPr>
+    </w:lvl>
+  </w:abstractNum>
+  <w:abstractNum w:abstractNumId="10" w15:restartNumberingAfterBreak="0">
     <w:nsid w:val="432700B4"/>
     <w:multiLevelType w:val="hybridMultilevel"/>
     <w:tmpl w:val="6FEE7CF8"/>
@@ -2821,7 +5506,96 @@
       </w:rPr>
     </w:lvl>
   </w:abstractNum>
-  <w:abstractNum w:abstractNumId="7" w15:restartNumberingAfterBreak="0">
+  <w:abstractNum w:abstractNumId="11" w15:restartNumberingAfterBreak="0">
+    <w:nsid w:val="4B1D4B90"/>
+    <w:multiLevelType w:val="hybridMultilevel"/>
+    <w:tmpl w:val="E646AB0A"/>
+    <w:lvl w:ilvl="0" w:tplc="04090019">
+      <w:start w:val="1"/>
+      <w:numFmt w:val="lowerLetter"/>
+      <w:lvlText w:val="%1."/>
+      <w:lvlJc w:val="left"/>
+      <w:pPr>
+        <w:ind w:left="720" w:hanging="360"/>
+      </w:pPr>
+      <w:rPr>
+        <w:rFonts w:hint="default"/>
+      </w:rPr>
+    </w:lvl>
+    <w:lvl w:ilvl="1" w:tplc="04090019" w:tentative="1">
+      <w:start w:val="1"/>
+      <w:numFmt w:val="lowerLetter"/>
+      <w:lvlText w:val="%2."/>
+      <w:lvlJc w:val="left"/>
+      <w:pPr>
+        <w:ind w:left="1440" w:hanging="360"/>
+      </w:pPr>
+    </w:lvl>
+    <w:lvl w:ilvl="2" w:tplc="0409001B" w:tentative="1">
+      <w:start w:val="1"/>
+      <w:numFmt w:val="lowerRoman"/>
+      <w:lvlText w:val="%3."/>
+      <w:lvlJc w:val="right"/>
+      <w:pPr>
+        <w:ind w:left="2160" w:hanging="180"/>
+      </w:pPr>
+    </w:lvl>
+    <w:lvl w:ilvl="3" w:tplc="0409000F" w:tentative="1">
+      <w:start w:val="1"/>
+      <w:numFmt w:val="decimal"/>
+      <w:lvlText w:val="%4."/>
+      <w:lvlJc w:val="left"/>
+      <w:pPr>
+        <w:ind w:left="2880" w:hanging="360"/>
+      </w:pPr>
+    </w:lvl>
+    <w:lvl w:ilvl="4" w:tplc="04090019" w:tentative="1">
+      <w:start w:val="1"/>
+      <w:numFmt w:val="lowerLetter"/>
+      <w:lvlText w:val="%5."/>
+      <w:lvlJc w:val="left"/>
+      <w:pPr>
+        <w:ind w:left="3600" w:hanging="360"/>
+      </w:pPr>
+    </w:lvl>
+    <w:lvl w:ilvl="5" w:tplc="0409001B" w:tentative="1">
+      <w:start w:val="1"/>
+      <w:numFmt w:val="lowerRoman"/>
+      <w:lvlText w:val="%6."/>
+      <w:lvlJc w:val="right"/>
+      <w:pPr>
+        <w:ind w:left="4320" w:hanging="180"/>
+      </w:pPr>
+    </w:lvl>
+    <w:lvl w:ilvl="6" w:tplc="0409000F" w:tentative="1">
+      <w:start w:val="1"/>
+      <w:numFmt w:val="decimal"/>
+      <w:lvlText w:val="%7."/>
+      <w:lvlJc w:val="left"/>
+      <w:pPr>
+        <w:ind w:left="5040" w:hanging="360"/>
+      </w:pPr>
+    </w:lvl>
+    <w:lvl w:ilvl="7" w:tplc="04090019" w:tentative="1">
+      <w:start w:val="1"/>
+      <w:numFmt w:val="lowerLetter"/>
+      <w:lvlText w:val="%8."/>
+      <w:lvlJc w:val="left"/>
+      <w:pPr>
+        <w:ind w:left="5760" w:hanging="360"/>
+      </w:pPr>
+    </w:lvl>
+    <w:lvl w:ilvl="8" w:tplc="0409001B" w:tentative="1">
+      <w:start w:val="1"/>
+      <w:numFmt w:val="lowerRoman"/>
+      <w:lvlText w:val="%9."/>
+      <w:lvlJc w:val="right"/>
+      <w:pPr>
+        <w:ind w:left="6480" w:hanging="180"/>
+      </w:pPr>
+    </w:lvl>
+  </w:abstractNum>
+  <w:abstractNum w:abstractNumId="12" w15:restartNumberingAfterBreak="0">
     <w:nsid w:val="558A5F03"/>
     <w:multiLevelType w:val="hybridMultilevel"/>
     <w:tmpl w:val="6CB6EE22"/>
@@ -2907,7 +5681,7 @@
       </w:pPr>
     </w:lvl>
   </w:abstractNum>
-  <w:abstractNum w:abstractNumId="8" w15:restartNumberingAfterBreak="0">
+  <w:abstractNum w:abstractNumId="13" w15:restartNumberingAfterBreak="0">
     <w:nsid w:val="781C125D"/>
     <w:multiLevelType w:val="hybridMultilevel"/>
     <w:tmpl w:val="3FDC5ACA"/>
@@ -3020,7 +5794,7 @@
       </w:rPr>
     </w:lvl>
   </w:abstractNum>
-  <w:abstractNum w:abstractNumId="9" w15:restartNumberingAfterBreak="0">
+  <w:abstractNum w:abstractNumId="14" w15:restartNumberingAfterBreak="0">
     <w:nsid w:val="7C767CA0"/>
     <w:multiLevelType w:val="hybridMultilevel"/>
     <w:tmpl w:val="9540438E"/>
@@ -3134,34 +5908,49 @@
     </w:lvl>
   </w:abstractNum>
   <w:num w:numId="1">
+    <w:abstractNumId w:val="12"/>
+  </w:num>
+  <w:num w:numId="2">
+    <w:abstractNumId w:val="13"/>
+  </w:num>
+  <w:num w:numId="3">
     <w:abstractNumId w:val="7"/>
   </w:num>
-  <w:num w:numId="2">
+  <w:num w:numId="4">
     <w:abstractNumId w:val="8"/>
   </w:num>
-  <w:num w:numId="3">
+  <w:num w:numId="5">
+    <w:abstractNumId w:val="14"/>
+  </w:num>
+  <w:num w:numId="6">
+    <w:abstractNumId w:val="2"/>
+  </w:num>
+  <w:num w:numId="7">
+    <w:abstractNumId w:val="5"/>
+  </w:num>
+  <w:num w:numId="8">
+    <w:abstractNumId w:val="10"/>
+  </w:num>
+  <w:num w:numId="9">
+    <w:abstractNumId w:val="6"/>
+  </w:num>
+  <w:num w:numId="10">
     <w:abstractNumId w:val="4"/>
   </w:num>
-  <w:num w:numId="4">
-    <w:abstractNumId w:val="5"/>
+  <w:num w:numId="11">
+    <w:abstractNumId w:val="11"/>
   </w:num>
-  <w:num w:numId="5">
+  <w:num w:numId="12">
+    <w:abstractNumId w:val="0"/>
+  </w:num>
+  <w:num w:numId="13">
+    <w:abstractNumId w:val="1"/>
+  </w:num>
+  <w:num w:numId="14">
     <w:abstractNumId w:val="9"/>
   </w:num>
-  <w:num w:numId="6">
-    <w:abstractNumId w:val="0"/>
-  </w:num>
-  <w:num w:numId="7">
-    <w:abstractNumId w:val="2"/>
-  </w:num>
-  <w:num w:numId="8">
-    <w:abstractNumId w:val="6"/>
-  </w:num>
-  <w:num w:numId="9">
+  <w:num w:numId="15">
     <w:abstractNumId w:val="3"/>
-  </w:num>
-  <w:num w:numId="10">
-    <w:abstractNumId w:val="1"/>
   </w:num>
 </w:numbering>
 </file>
@@ -3716,6 +6505,75 @@
       <w:color w:val="808080"/>
     </w:rPr>
   </w:style>
+  <w:style w:type="paragraph" w:styleId="Bibliography">
+    <w:name w:val="Bibliography"/>
+    <w:basedOn w:val="Normal"/>
+    <w:next w:val="Normal"/>
+    <w:uiPriority w:val="37"/>
+    <w:unhideWhenUsed/>
+    <w:rsid w:val="004B6A68"/>
+  </w:style>
+  <w:style w:type="paragraph" w:styleId="HTMLPreformatted">
+    <w:name w:val="HTML Preformatted"/>
+    <w:basedOn w:val="Normal"/>
+    <w:link w:val="HTMLPreformattedChar"/>
+    <w:uiPriority w:val="99"/>
+    <w:semiHidden/>
+    <w:unhideWhenUsed/>
+    <w:rsid w:val="00B862F8"/>
+    <w:pPr>
+      <w:tabs>
+        <w:tab w:val="left" w:pos="916"/>
+        <w:tab w:val="left" w:pos="1832"/>
+        <w:tab w:val="left" w:pos="2748"/>
+        <w:tab w:val="left" w:pos="3664"/>
+        <w:tab w:val="left" w:pos="4580"/>
+        <w:tab w:val="left" w:pos="5496"/>
+        <w:tab w:val="left" w:pos="6412"/>
+        <w:tab w:val="left" w:pos="7328"/>
+        <w:tab w:val="left" w:pos="8244"/>
+        <w:tab w:val="left" w:pos="9160"/>
+        <w:tab w:val="left" w:pos="10076"/>
+        <w:tab w:val="left" w:pos="10992"/>
+        <w:tab w:val="left" w:pos="11908"/>
+        <w:tab w:val="left" w:pos="12824"/>
+        <w:tab w:val="left" w:pos="13740"/>
+        <w:tab w:val="left" w:pos="14656"/>
+      </w:tabs>
+      <w:spacing w:after="0" w:line="240" w:lineRule="auto"/>
+    </w:pPr>
+    <w:rPr>
+      <w:rFonts w:ascii="Courier New" w:hAnsi="Courier New" w:cs="Courier New"/>
+      <w:sz w:val="20"/>
+      <w:szCs w:val="20"/>
+    </w:rPr>
+  </w:style>
+  <w:style w:type="character" w:customStyle="1" w:styleId="HTMLPreformattedChar">
+    <w:name w:val="HTML Preformatted Char"/>
+    <w:basedOn w:val="DefaultParagraphFont"/>
+    <w:link w:val="HTMLPreformatted"/>
+    <w:uiPriority w:val="99"/>
+    <w:semiHidden/>
+    <w:rsid w:val="00B862F8"/>
+    <w:rPr>
+      <w:rFonts w:ascii="Courier New" w:hAnsi="Courier New" w:cs="Courier New"/>
+      <w:sz w:val="20"/>
+      <w:szCs w:val="20"/>
+    </w:rPr>
+  </w:style>
+  <w:style w:type="character" w:styleId="HTMLTypewriter">
+    <w:name w:val="HTML Typewriter"/>
+    <w:basedOn w:val="DefaultParagraphFont"/>
+    <w:uiPriority w:val="99"/>
+    <w:semiHidden/>
+    <w:unhideWhenUsed/>
+    <w:rsid w:val="00B862F8"/>
+    <w:rPr>
+      <w:rFonts w:ascii="Courier New" w:eastAsia="Times New Roman" w:hAnsi="Courier New" w:cs="Courier New"/>
+      <w:sz w:val="20"/>
+      <w:szCs w:val="20"/>
+    </w:rPr>
+  </w:style>
 </w:styles>
 </file>
 
@@ -3801,7 +6659,7 @@
   <w:rsids>
     <w:rsidRoot w:val="001A6BBE"/>
     <w:rsid w:val="001A6BBE"/>
-    <w:rsid w:val="00CF7723"/>
+    <w:rsid w:val="00F23718"/>
   </w:rsids>
   <m:mathPr>
     <m:mathFont m:val="Cambria Math"/>
@@ -4542,7 +7400,30 @@
 </file>
 
 <file path=customXml/item2.xml><?xml version="1.0" encoding="utf-8"?>
-<b:Sources xmlns:b="http://schemas.openxmlformats.org/officeDocument/2006/bibliography" xmlns="http://schemas.openxmlformats.org/officeDocument/2006/bibliography" SelectedStyle="\IEEE2006OfficeOnline.xsl" StyleName="IEEE" Version="2006"/>
+<b:Sources xmlns:b="http://schemas.openxmlformats.org/officeDocument/2006/bibliography" xmlns="http://schemas.openxmlformats.org/officeDocument/2006/bibliography" SelectedStyle="\IEEE2006OfficeOnline.xsl" StyleName="IEEE" Version="2006">
+  <b:Source>
+    <b:Tag>Era02</b:Tag>
+    <b:SourceType>InternetSite</b:SourceType>
+    <b:Guid>{491D0208-D0D0-4B1D-BDD5-D7CE8A7CD876}</b:Guid>
+    <b:Title>Pathfinding using A* (A-Star)</b:Title>
+    <b:Year>2002</b:Year>
+    <b:YearAccessed>2017</b:YearAccessed>
+    <b:MonthAccessed>11</b:MonthAccessed>
+    <b:DayAccessed>28</b:DayAccessed>
+    <b:URL>http://web.mit.edu/eranki/www/tutorials/search/</b:URL>
+    <b:Author>
+      <b:Author>
+        <b:NameList>
+          <b:Person>
+            <b:Last>Eranki</b:Last>
+            <b:First>Rajiv</b:First>
+          </b:Person>
+        </b:NameList>
+      </b:Author>
+    </b:Author>
+    <b:RefOrder>1</b:RefOrder>
+  </b:Source>
+</b:Sources>
 </file>
 
 <file path=customXml/itemProps1.xml><?xml version="1.0" encoding="utf-8"?>
@@ -4554,7 +7435,7 @@
 </file>
 
 <file path=customXml/itemProps2.xml><?xml version="1.0" encoding="utf-8"?>
-<ds:datastoreItem xmlns:ds="http://schemas.openxmlformats.org/officeDocument/2006/customXml" ds:itemID="{30FCB9C0-DA0F-4ECA-87D3-33E291FB2055}">
+<ds:datastoreItem xmlns:ds="http://schemas.openxmlformats.org/officeDocument/2006/customXml" ds:itemID="{25176C08-A4C6-4711-9D0E-A3439B60041E}">
   <ds:schemaRefs>
     <ds:schemaRef ds:uri="http://schemas.openxmlformats.org/officeDocument/2006/bibliography"/>
   </ds:schemaRefs>

</xml_diff>